<commit_message>
Add references and update thesis
</commit_message>
<xml_diff>
--- a/Thesis.docx
+++ b/Thesis.docx
@@ -601,8 +601,10 @@
       <w:pPr>
         <w:pStyle w:val="Heading1"/>
       </w:pPr>
-      <w:bookmarkStart w:id="1" w:name="_Toc51683482"/>
+      <w:bookmarkStart w:id="1" w:name="_Toc51686165"/>
+      <w:bookmarkStart w:id="2" w:name="_GoBack"/>
       <w:bookmarkEnd w:id="0"/>
+      <w:bookmarkEnd w:id="2"/>
       <w:r>
         <w:t>ABSTRACT</w:t>
       </w:r>
@@ -762,10 +764,62 @@
           <w:r>
             <w:rPr>
               <w:rFonts w:ascii="Times New Roman" w:hAnsi="Times New Roman" w:cs="Times New Roman"/>
-              <w:b/>
-              <w:u w:val="single"/>
+              <w:bCs/>
+              <w:color w:val="auto"/>
+              <w:sz w:val="36"/>
+              <w:szCs w:val="36"/>
             </w:rPr>
-            <w:t>Table contents</w:t>
+            <w:t>T</w:t>
+          </w:r>
+          <w:r>
+            <w:rPr>
+              <w:rFonts w:ascii="Times New Roman" w:hAnsi="Times New Roman" w:cs="Times New Roman"/>
+              <w:bCs/>
+              <w:color w:val="auto"/>
+              <w:sz w:val="36"/>
+              <w:szCs w:val="36"/>
+            </w:rPr>
+            <w:t>ABLE</w:t>
+          </w:r>
+          <w:r>
+            <w:rPr>
+              <w:rFonts w:ascii="Times New Roman" w:hAnsi="Times New Roman" w:cs="Times New Roman"/>
+              <w:bCs/>
+              <w:color w:val="auto"/>
+              <w:sz w:val="36"/>
+              <w:szCs w:val="36"/>
+            </w:rPr>
+            <w:t xml:space="preserve"> </w:t>
+          </w:r>
+          <w:r>
+            <w:rPr>
+              <w:rFonts w:ascii="Times New Roman" w:hAnsi="Times New Roman" w:cs="Times New Roman"/>
+              <w:bCs/>
+              <w:color w:val="auto"/>
+              <w:sz w:val="36"/>
+              <w:szCs w:val="36"/>
+            </w:rPr>
+            <w:t>OF</w:t>
+          </w:r>
+          <w:r>
+            <w:rPr>
+              <w:rFonts w:ascii="Times New Roman" w:hAnsi="Times New Roman" w:cs="Times New Roman"/>
+              <w:bCs/>
+              <w:color w:val="auto"/>
+              <w:sz w:val="36"/>
+              <w:szCs w:val="36"/>
+            </w:rPr>
+            <w:t xml:space="preserve"> C</w:t>
+          </w:r>
+          <w:r>
+            <w:rPr>
+              <w:rFonts w:ascii="Times New Roman" w:hAnsi="Times New Roman" w:cs="Times New Roman"/>
+              <w:bCs/>
+              <w:color w:val="auto"/>
+              <w:sz w:val="36"/>
+              <w:szCs w:val="36"/>
+            </w:rPr>
+            <w:t>ONTENTS</w:t>
           </w:r>
           <w:r>
             <w:fldChar w:fldCharType="begin"/>
@@ -789,7 +843,7 @@
               <w:lang w:eastAsia="ko-KR"/>
             </w:rPr>
           </w:pPr>
-          <w:hyperlink w:anchor="_Toc51683482" w:history="1">
+          <w:hyperlink w:anchor="_Toc51686165" w:history="1">
             <w:r>
               <w:rPr>
                 <w:rStyle w:val="Hyperlink"/>
@@ -816,7 +870,7 @@
                 <w:noProof/>
                 <w:webHidden/>
               </w:rPr>
-              <w:instrText xml:space="preserve"> PAGEREF _Toc51683482 \h </w:instrText>
+              <w:instrText xml:space="preserve"> PAGEREF _Toc51686165 \h </w:instrText>
             </w:r>
             <w:r>
               <w:rPr>
@@ -859,7 +913,7 @@
               <w:lang w:eastAsia="ko-KR"/>
             </w:rPr>
           </w:pPr>
-          <w:hyperlink w:anchor="_Toc51683483" w:history="1">
+          <w:hyperlink w:anchor="_Toc51686166" w:history="1">
             <w:r>
               <w:rPr>
                 <w:rStyle w:val="Hyperlink"/>
@@ -886,7 +940,7 @@
                 <w:noProof/>
                 <w:webHidden/>
               </w:rPr>
-              <w:instrText xml:space="preserve"> PAGEREF _Toc51683483 \h </w:instrText>
+              <w:instrText xml:space="preserve"> PAGEREF _Toc51686166 \h </w:instrText>
             </w:r>
             <w:r>
               <w:rPr>
@@ -906,7 +960,7 @@
                 <w:noProof/>
                 <w:webHidden/>
               </w:rPr>
-              <w:t>3</w:t>
+              <w:t>4</w:t>
             </w:r>
             <w:r>
               <w:rPr>
@@ -929,7 +983,7 @@
               <w:lang w:eastAsia="ko-KR"/>
             </w:rPr>
           </w:pPr>
-          <w:hyperlink w:anchor="_Toc51683484" w:history="1">
+          <w:hyperlink w:anchor="_Toc51686167" w:history="1">
             <w:r>
               <w:rPr>
                 <w:rStyle w:val="Hyperlink"/>
@@ -956,7 +1010,7 @@
                 <w:noProof/>
                 <w:webHidden/>
               </w:rPr>
-              <w:instrText xml:space="preserve"> PAGEREF _Toc51683484 \h </w:instrText>
+              <w:instrText xml:space="preserve"> PAGEREF _Toc51686167 \h </w:instrText>
             </w:r>
             <w:r>
               <w:rPr>
@@ -976,7 +1030,7 @@
                 <w:noProof/>
                 <w:webHidden/>
               </w:rPr>
-              <w:t>4</w:t>
+              <w:t>2</w:t>
             </w:r>
             <w:r>
               <w:rPr>
@@ -999,7 +1053,7 @@
               <w:lang w:eastAsia="ko-KR"/>
             </w:rPr>
           </w:pPr>
-          <w:hyperlink w:anchor="_Toc51683485" w:history="1">
+          <w:hyperlink w:anchor="_Toc51686168" w:history="1">
             <w:r>
               <w:rPr>
                 <w:rStyle w:val="Hyperlink"/>
@@ -1026,7 +1080,7 @@
                 <w:noProof/>
                 <w:webHidden/>
               </w:rPr>
-              <w:instrText xml:space="preserve"> PAGEREF _Toc51683485 \h </w:instrText>
+              <w:instrText xml:space="preserve"> PAGEREF _Toc51686168 \h </w:instrText>
             </w:r>
             <w:r>
               <w:rPr>
@@ -1046,7 +1100,7 @@
                 <w:noProof/>
                 <w:webHidden/>
               </w:rPr>
-              <w:t>4</w:t>
+              <w:t>2</w:t>
             </w:r>
             <w:r>
               <w:rPr>
@@ -1069,7 +1123,7 @@
               <w:lang w:eastAsia="ko-KR"/>
             </w:rPr>
           </w:pPr>
-          <w:hyperlink w:anchor="_Toc51683486" w:history="1">
+          <w:hyperlink w:anchor="_Toc51686169" w:history="1">
             <w:r>
               <w:rPr>
                 <w:rStyle w:val="Hyperlink"/>
@@ -1096,7 +1150,7 @@
                 <w:noProof/>
                 <w:webHidden/>
               </w:rPr>
-              <w:instrText xml:space="preserve"> PAGEREF _Toc51683486 \h </w:instrText>
+              <w:instrText xml:space="preserve"> PAGEREF _Toc51686169 \h </w:instrText>
             </w:r>
             <w:r>
               <w:rPr>
@@ -1116,7 +1170,7 @@
                 <w:noProof/>
                 <w:webHidden/>
               </w:rPr>
-              <w:t>2</w:t>
+              <w:t>3</w:t>
             </w:r>
             <w:r>
               <w:rPr>
@@ -1140,7 +1194,7 @@
               <w:lang w:eastAsia="ko-KR"/>
             </w:rPr>
           </w:pPr>
-          <w:hyperlink w:anchor="_Toc51683487" w:history="1">
+          <w:hyperlink w:anchor="_Toc51686170" w:history="1">
             <w:r>
               <w:rPr>
                 <w:rStyle w:val="Hyperlink"/>
@@ -1182,7 +1236,7 @@
                 <w:noProof/>
                 <w:webHidden/>
               </w:rPr>
-              <w:instrText xml:space="preserve"> PAGEREF _Toc51683487 \h </w:instrText>
+              <w:instrText xml:space="preserve"> PAGEREF _Toc51686170 \h </w:instrText>
             </w:r>
             <w:r>
               <w:rPr>
@@ -1202,7 +1256,7 @@
                 <w:noProof/>
                 <w:webHidden/>
               </w:rPr>
-              <w:t>2</w:t>
+              <w:t>3</w:t>
             </w:r>
             <w:r>
               <w:rPr>
@@ -1226,7 +1280,7 @@
               <w:lang w:eastAsia="ko-KR"/>
             </w:rPr>
           </w:pPr>
-          <w:hyperlink w:anchor="_Toc51683488" w:history="1">
+          <w:hyperlink w:anchor="_Toc51686171" w:history="1">
             <w:r>
               <w:rPr>
                 <w:rStyle w:val="Hyperlink"/>
@@ -1268,7 +1322,7 @@
                 <w:noProof/>
                 <w:webHidden/>
               </w:rPr>
-              <w:instrText xml:space="preserve"> PAGEREF _Toc51683488 \h </w:instrText>
+              <w:instrText xml:space="preserve"> PAGEREF _Toc51686171 \h </w:instrText>
             </w:r>
             <w:r>
               <w:rPr>
@@ -1288,7 +1342,7 @@
                 <w:noProof/>
                 <w:webHidden/>
               </w:rPr>
-              <w:t>3</w:t>
+              <w:t>4</w:t>
             </w:r>
             <w:r>
               <w:rPr>
@@ -1312,7 +1366,7 @@
               <w:lang w:eastAsia="ko-KR"/>
             </w:rPr>
           </w:pPr>
-          <w:hyperlink w:anchor="_Toc51683489" w:history="1">
+          <w:hyperlink w:anchor="_Toc51686172" w:history="1">
             <w:r>
               <w:rPr>
                 <w:rStyle w:val="Hyperlink"/>
@@ -1354,7 +1408,7 @@
                 <w:noProof/>
                 <w:webHidden/>
               </w:rPr>
-              <w:instrText xml:space="preserve"> PAGEREF _Toc51683489 \h </w:instrText>
+              <w:instrText xml:space="preserve"> PAGEREF _Toc51686172 \h </w:instrText>
             </w:r>
             <w:r>
               <w:rPr>
@@ -1374,7 +1428,7 @@
                 <w:noProof/>
                 <w:webHidden/>
               </w:rPr>
-              <w:t>3</w:t>
+              <w:t>4</w:t>
             </w:r>
             <w:r>
               <w:rPr>
@@ -1397,7 +1451,7 @@
               <w:lang w:eastAsia="ko-KR"/>
             </w:rPr>
           </w:pPr>
-          <w:hyperlink w:anchor="_Toc51683490" w:history="1">
+          <w:hyperlink w:anchor="_Toc51686173" w:history="1">
             <w:r>
               <w:rPr>
                 <w:rStyle w:val="Hyperlink"/>
@@ -1424,7 +1478,7 @@
                 <w:noProof/>
                 <w:webHidden/>
               </w:rPr>
-              <w:instrText xml:space="preserve"> PAGEREF _Toc51683490 \h </w:instrText>
+              <w:instrText xml:space="preserve"> PAGEREF _Toc51686173 \h </w:instrText>
             </w:r>
             <w:r>
               <w:rPr>
@@ -1444,7 +1498,7 @@
                 <w:noProof/>
                 <w:webHidden/>
               </w:rPr>
-              <w:t>4</w:t>
+              <w:t>5</w:t>
             </w:r>
             <w:r>
               <w:rPr>
@@ -1467,7 +1521,7 @@
               <w:lang w:eastAsia="ko-KR"/>
             </w:rPr>
           </w:pPr>
-          <w:hyperlink w:anchor="_Toc51683491" w:history="1">
+          <w:hyperlink w:anchor="_Toc51686174" w:history="1">
             <w:r>
               <w:rPr>
                 <w:rStyle w:val="Hyperlink"/>
@@ -1494,7 +1548,7 @@
                 <w:noProof/>
                 <w:webHidden/>
               </w:rPr>
-              <w:instrText xml:space="preserve"> PAGEREF _Toc51683491 \h </w:instrText>
+              <w:instrText xml:space="preserve"> PAGEREF _Toc51686174 \h </w:instrText>
             </w:r>
             <w:r>
               <w:rPr>
@@ -1514,7 +1568,7 @@
                 <w:noProof/>
                 <w:webHidden/>
               </w:rPr>
-              <w:t>4</w:t>
+              <w:t>5</w:t>
             </w:r>
             <w:r>
               <w:rPr>
@@ -1537,7 +1591,7 @@
               <w:lang w:eastAsia="ko-KR"/>
             </w:rPr>
           </w:pPr>
-          <w:hyperlink w:anchor="_Toc51683492" w:history="1">
+          <w:hyperlink w:anchor="_Toc51686175" w:history="1">
             <w:r>
               <w:rPr>
                 <w:rStyle w:val="Hyperlink"/>
@@ -1564,7 +1618,7 @@
                 <w:noProof/>
                 <w:webHidden/>
               </w:rPr>
-              <w:instrText xml:space="preserve"> PAGEREF _Toc51683492 \h </w:instrText>
+              <w:instrText xml:space="preserve"> PAGEREF _Toc51686175 \h </w:instrText>
             </w:r>
             <w:r>
               <w:rPr>
@@ -1584,7 +1638,7 @@
                 <w:noProof/>
                 <w:webHidden/>
               </w:rPr>
-              <w:t>5</w:t>
+              <w:t>6</w:t>
             </w:r>
             <w:r>
               <w:rPr>
@@ -1607,7 +1661,7 @@
               <w:lang w:eastAsia="ko-KR"/>
             </w:rPr>
           </w:pPr>
-          <w:hyperlink w:anchor="_Toc51683493" w:history="1">
+          <w:hyperlink w:anchor="_Toc51686176" w:history="1">
             <w:r>
               <w:rPr>
                 <w:rStyle w:val="Hyperlink"/>
@@ -1634,7 +1688,7 @@
                 <w:noProof/>
                 <w:webHidden/>
               </w:rPr>
-              <w:instrText xml:space="preserve"> PAGEREF _Toc51683493 \h </w:instrText>
+              <w:instrText xml:space="preserve"> PAGEREF _Toc51686176 \h </w:instrText>
             </w:r>
             <w:r>
               <w:rPr>
@@ -1654,7 +1708,7 @@
                 <w:noProof/>
                 <w:webHidden/>
               </w:rPr>
-              <w:t>6</w:t>
+              <w:t>7</w:t>
             </w:r>
             <w:r>
               <w:rPr>
@@ -1677,27 +1731,13 @@
               <w:lang w:eastAsia="ko-KR"/>
             </w:rPr>
           </w:pPr>
-          <w:hyperlink w:anchor="_Toc51683494" w:history="1">
+          <w:hyperlink w:anchor="_Toc51686177" w:history="1">
             <w:r>
               <w:rPr>
                 <w:rStyle w:val="Hyperlink"/>
                 <w:noProof/>
               </w:rPr>
-              <w:t>Slotframe structu</w:t>
-            </w:r>
-            <w:r>
-              <w:rPr>
-                <w:rStyle w:val="Hyperlink"/>
-                <w:noProof/>
-              </w:rPr>
-              <w:t>r</w:t>
-            </w:r>
-            <w:r>
-              <w:rPr>
-                <w:rStyle w:val="Hyperlink"/>
-                <w:noProof/>
-              </w:rPr>
-              <w:t>e</w:t>
+              <w:t>2.3.1 Slotframe structure</w:t>
             </w:r>
             <w:r>
               <w:rPr>
@@ -1718,7 +1758,7 @@
                 <w:noProof/>
                 <w:webHidden/>
               </w:rPr>
-              <w:instrText xml:space="preserve"> PAGEREF _Toc51683494 \h </w:instrText>
+              <w:instrText xml:space="preserve"> PAGEREF _Toc51686177 \h </w:instrText>
             </w:r>
             <w:r>
               <w:rPr>
@@ -1738,7 +1778,7 @@
                 <w:noProof/>
                 <w:webHidden/>
               </w:rPr>
-              <w:t>6</w:t>
+              <w:t>8</w:t>
             </w:r>
             <w:r>
               <w:rPr>
@@ -1761,13 +1801,13 @@
               <w:lang w:eastAsia="ko-KR"/>
             </w:rPr>
           </w:pPr>
-          <w:hyperlink w:anchor="_Toc51683495" w:history="1">
+          <w:hyperlink w:anchor="_Toc51686178" w:history="1">
             <w:r>
               <w:rPr>
                 <w:rStyle w:val="Hyperlink"/>
                 <w:noProof/>
               </w:rPr>
-              <w:t>Channel Hopping</w:t>
+              <w:t>2.3.2 Channel Hopping</w:t>
             </w:r>
             <w:r>
               <w:rPr>
@@ -1788,7 +1828,7 @@
                 <w:noProof/>
                 <w:webHidden/>
               </w:rPr>
-              <w:instrText xml:space="preserve"> PAGEREF _Toc51683495 \h </w:instrText>
+              <w:instrText xml:space="preserve"> PAGEREF _Toc51686178 \h </w:instrText>
             </w:r>
             <w:r>
               <w:rPr>
@@ -1808,7 +1848,7 @@
                 <w:noProof/>
                 <w:webHidden/>
               </w:rPr>
-              <w:t>7</w:t>
+              <w:t>8</w:t>
             </w:r>
             <w:r>
               <w:rPr>
@@ -1831,13 +1871,13 @@
               <w:lang w:eastAsia="ko-KR"/>
             </w:rPr>
           </w:pPr>
-          <w:hyperlink w:anchor="_Toc51683496" w:history="1">
+          <w:hyperlink w:anchor="_Toc51686179" w:history="1">
             <w:r>
               <w:rPr>
                 <w:rStyle w:val="Hyperlink"/>
                 <w:noProof/>
               </w:rPr>
-              <w:t>TSCH Scheduling</w:t>
+              <w:t>2.3.3 TSCH Scheduling</w:t>
             </w:r>
             <w:r>
               <w:rPr>
@@ -1858,7 +1898,7 @@
                 <w:noProof/>
                 <w:webHidden/>
               </w:rPr>
-              <w:instrText xml:space="preserve"> PAGEREF _Toc51683496 \h </w:instrText>
+              <w:instrText xml:space="preserve"> PAGEREF _Toc51686179 \h </w:instrText>
             </w:r>
             <w:r>
               <w:rPr>
@@ -1878,7 +1918,7 @@
                 <w:noProof/>
                 <w:webHidden/>
               </w:rPr>
-              <w:t>7</w:t>
+              <w:t>8</w:t>
             </w:r>
             <w:r>
               <w:rPr>
@@ -1901,7 +1941,7 @@
               <w:lang w:eastAsia="ko-KR"/>
             </w:rPr>
           </w:pPr>
-          <w:hyperlink w:anchor="_Toc51683497" w:history="1">
+          <w:hyperlink w:anchor="_Toc51686180" w:history="1">
             <w:r>
               <w:rPr>
                 <w:rStyle w:val="Hyperlink"/>
@@ -1928,7 +1968,7 @@
                 <w:noProof/>
                 <w:webHidden/>
               </w:rPr>
-              <w:instrText xml:space="preserve"> PAGEREF _Toc51683497 \h </w:instrText>
+              <w:instrText xml:space="preserve"> PAGEREF _Toc51686180 \h </w:instrText>
             </w:r>
             <w:r>
               <w:rPr>
@@ -1948,7 +1988,7 @@
                 <w:noProof/>
                 <w:webHidden/>
               </w:rPr>
-              <w:t>7</w:t>
+              <w:t>8</w:t>
             </w:r>
             <w:r>
               <w:rPr>
@@ -1971,13 +2011,13 @@
               <w:lang w:eastAsia="ko-KR"/>
             </w:rPr>
           </w:pPr>
-          <w:hyperlink w:anchor="_Toc51683498" w:history="1">
+          <w:hyperlink w:anchor="_Toc51686181" w:history="1">
             <w:r>
               <w:rPr>
                 <w:rStyle w:val="Hyperlink"/>
                 <w:noProof/>
               </w:rPr>
-              <w:t>Contiki Operating System</w:t>
+              <w:t>2.4.1 Contiki Operating System</w:t>
             </w:r>
             <w:r>
               <w:rPr>
@@ -1998,7 +2038,7 @@
                 <w:noProof/>
                 <w:webHidden/>
               </w:rPr>
-              <w:instrText xml:space="preserve"> PAGEREF _Toc51683498 \h </w:instrText>
+              <w:instrText xml:space="preserve"> PAGEREF _Toc51686181 \h </w:instrText>
             </w:r>
             <w:r>
               <w:rPr>
@@ -2018,7 +2058,7 @@
                 <w:noProof/>
                 <w:webHidden/>
               </w:rPr>
-              <w:t>7</w:t>
+              <w:t>9</w:t>
             </w:r>
             <w:r>
               <w:rPr>
@@ -2041,13 +2081,13 @@
               <w:lang w:eastAsia="ko-KR"/>
             </w:rPr>
           </w:pPr>
-          <w:hyperlink w:anchor="_Toc51683499" w:history="1">
+          <w:hyperlink w:anchor="_Toc51686182" w:history="1">
             <w:r>
               <w:rPr>
                 <w:rStyle w:val="Hyperlink"/>
                 <w:noProof/>
               </w:rPr>
-              <w:t>Network stacks in Contiki</w:t>
+              <w:t>2.4.2 Network stacks in Contiki</w:t>
             </w:r>
             <w:r>
               <w:rPr>
@@ -2068,7 +2108,7 @@
                 <w:noProof/>
                 <w:webHidden/>
               </w:rPr>
-              <w:instrText xml:space="preserve"> PAGEREF _Toc51683499 \h </w:instrText>
+              <w:instrText xml:space="preserve"> PAGEREF _Toc51686182 \h </w:instrText>
             </w:r>
             <w:r>
               <w:rPr>
@@ -2088,7 +2128,7 @@
                 <w:noProof/>
                 <w:webHidden/>
               </w:rPr>
-              <w:t>7</w:t>
+              <w:t>9</w:t>
             </w:r>
             <w:r>
               <w:rPr>
@@ -2111,13 +2151,13 @@
               <w:lang w:eastAsia="ko-KR"/>
             </w:rPr>
           </w:pPr>
-          <w:hyperlink w:anchor="_Toc51683500" w:history="1">
+          <w:hyperlink w:anchor="_Toc51686183" w:history="1">
             <w:r>
               <w:rPr>
                 <w:rStyle w:val="Hyperlink"/>
                 <w:noProof/>
               </w:rPr>
-              <w:t>Cooja Simulator</w:t>
+              <w:t>2.4.3 Cooja Simulator</w:t>
             </w:r>
             <w:r>
               <w:rPr>
@@ -2138,7 +2178,7 @@
                 <w:noProof/>
                 <w:webHidden/>
               </w:rPr>
-              <w:instrText xml:space="preserve"> PAGEREF _Toc51683500 \h </w:instrText>
+              <w:instrText xml:space="preserve"> PAGEREF _Toc51686183 \h </w:instrText>
             </w:r>
             <w:r>
               <w:rPr>
@@ -2158,7 +2198,7 @@
                 <w:noProof/>
                 <w:webHidden/>
               </w:rPr>
-              <w:t>7</w:t>
+              <w:t>11</w:t>
             </w:r>
             <w:r>
               <w:rPr>
@@ -2181,7 +2221,7 @@
               <w:lang w:eastAsia="ko-KR"/>
             </w:rPr>
           </w:pPr>
-          <w:hyperlink w:anchor="_Toc51683501" w:history="1">
+          <w:hyperlink w:anchor="_Toc51686184" w:history="1">
             <w:r>
               <w:rPr>
                 <w:rStyle w:val="Hyperlink"/>
@@ -2208,7 +2248,7 @@
                 <w:noProof/>
                 <w:webHidden/>
               </w:rPr>
-              <w:instrText xml:space="preserve"> PAGEREF _Toc51683501 \h </w:instrText>
+              <w:instrText xml:space="preserve"> PAGEREF _Toc51686184 \h </w:instrText>
             </w:r>
             <w:r>
               <w:rPr>
@@ -2228,7 +2268,7 @@
                 <w:noProof/>
                 <w:webHidden/>
               </w:rPr>
-              <w:t>7</w:t>
+              <w:t>11</w:t>
             </w:r>
             <w:r>
               <w:rPr>
@@ -2251,7 +2291,7 @@
               <w:lang w:eastAsia="ko-KR"/>
             </w:rPr>
           </w:pPr>
-          <w:hyperlink w:anchor="_Toc51683502" w:history="1">
+          <w:hyperlink w:anchor="_Toc51686185" w:history="1">
             <w:r>
               <w:rPr>
                 <w:rStyle w:val="Hyperlink"/>
@@ -2278,7 +2318,7 @@
                 <w:noProof/>
                 <w:webHidden/>
               </w:rPr>
-              <w:instrText xml:space="preserve"> PAGEREF _Toc51683502 \h </w:instrText>
+              <w:instrText xml:space="preserve"> PAGEREF _Toc51686185 \h </w:instrText>
             </w:r>
             <w:r>
               <w:rPr>
@@ -2298,7 +2338,7 @@
                 <w:noProof/>
                 <w:webHidden/>
               </w:rPr>
-              <w:t>7</w:t>
+              <w:t>11</w:t>
             </w:r>
             <w:r>
               <w:rPr>
@@ -2321,13 +2361,13 @@
               <w:lang w:eastAsia="ko-KR"/>
             </w:rPr>
           </w:pPr>
-          <w:hyperlink w:anchor="_Toc51683503" w:history="1">
+          <w:hyperlink w:anchor="_Toc51686186" w:history="1">
             <w:r>
               <w:rPr>
                 <w:rStyle w:val="Hyperlink"/>
                 <w:noProof/>
               </w:rPr>
-              <w:t>Category of Link Quality Estimators</w:t>
+              <w:t>3.1.1 Category of Link Quality Estimators</w:t>
             </w:r>
             <w:r>
               <w:rPr>
@@ -2348,7 +2388,7 @@
                 <w:noProof/>
                 <w:webHidden/>
               </w:rPr>
-              <w:instrText xml:space="preserve"> PAGEREF _Toc51683503 \h </w:instrText>
+              <w:instrText xml:space="preserve"> PAGEREF _Toc51686186 \h </w:instrText>
             </w:r>
             <w:r>
               <w:rPr>
@@ -2368,7 +2408,7 @@
                 <w:noProof/>
                 <w:webHidden/>
               </w:rPr>
-              <w:t>7</w:t>
+              <w:t>11</w:t>
             </w:r>
             <w:r>
               <w:rPr>
@@ -2391,13 +2431,13 @@
               <w:lang w:eastAsia="ko-KR"/>
             </w:rPr>
           </w:pPr>
-          <w:hyperlink w:anchor="_Toc51683504" w:history="1">
+          <w:hyperlink w:anchor="_Toc51686187" w:history="1">
             <w:r>
               <w:rPr>
                 <w:rStyle w:val="Hyperlink"/>
                 <w:noProof/>
               </w:rPr>
-              <w:t>Hardware-based Estimators</w:t>
+              <w:t>3.1.2 Hardware-based Estimators</w:t>
             </w:r>
             <w:r>
               <w:rPr>
@@ -2418,7 +2458,7 @@
                 <w:noProof/>
                 <w:webHidden/>
               </w:rPr>
-              <w:instrText xml:space="preserve"> PAGEREF _Toc51683504 \h </w:instrText>
+              <w:instrText xml:space="preserve"> PAGEREF _Toc51686187 \h </w:instrText>
             </w:r>
             <w:r>
               <w:rPr>
@@ -2438,7 +2478,7 @@
                 <w:noProof/>
                 <w:webHidden/>
               </w:rPr>
-              <w:t>7</w:t>
+              <w:t>11</w:t>
             </w:r>
             <w:r>
               <w:rPr>
@@ -2461,13 +2501,13 @@
               <w:lang w:eastAsia="ko-KR"/>
             </w:rPr>
           </w:pPr>
-          <w:hyperlink w:anchor="_Toc51683505" w:history="1">
+          <w:hyperlink w:anchor="_Toc51686188" w:history="1">
             <w:r>
               <w:rPr>
                 <w:rStyle w:val="Hyperlink"/>
                 <w:noProof/>
               </w:rPr>
-              <w:t>Software-based Estimators</w:t>
+              <w:t>3.1.3 Software-based Estimators</w:t>
             </w:r>
             <w:r>
               <w:rPr>
@@ -2488,7 +2528,7 @@
                 <w:noProof/>
                 <w:webHidden/>
               </w:rPr>
-              <w:instrText xml:space="preserve"> PAGEREF _Toc51683505 \h </w:instrText>
+              <w:instrText xml:space="preserve"> PAGEREF _Toc51686188 \h </w:instrText>
             </w:r>
             <w:r>
               <w:rPr>
@@ -2508,7 +2548,7 @@
                 <w:noProof/>
                 <w:webHidden/>
               </w:rPr>
-              <w:t>8</w:t>
+              <w:t>12</w:t>
             </w:r>
             <w:r>
               <w:rPr>
@@ -2531,7 +2571,7 @@
               <w:lang w:eastAsia="ko-KR"/>
             </w:rPr>
           </w:pPr>
-          <w:hyperlink w:anchor="_Toc51683506" w:history="1">
+          <w:hyperlink w:anchor="_Toc51686189" w:history="1">
             <w:r>
               <w:rPr>
                 <w:rStyle w:val="Hyperlink"/>
@@ -2558,7 +2598,7 @@
                 <w:noProof/>
                 <w:webHidden/>
               </w:rPr>
-              <w:instrText xml:space="preserve"> PAGEREF _Toc51683506 \h </w:instrText>
+              <w:instrText xml:space="preserve"> PAGEREF _Toc51686189 \h </w:instrText>
             </w:r>
             <w:r>
               <w:rPr>
@@ -2578,7 +2618,7 @@
                 <w:noProof/>
                 <w:webHidden/>
               </w:rPr>
-              <w:t>9</w:t>
+              <w:t>13</w:t>
             </w:r>
             <w:r>
               <w:rPr>
@@ -2601,7 +2641,7 @@
               <w:lang w:eastAsia="ko-KR"/>
             </w:rPr>
           </w:pPr>
-          <w:hyperlink w:anchor="_Toc51683507" w:history="1">
+          <w:hyperlink w:anchor="_Toc51686190" w:history="1">
             <w:r>
               <w:rPr>
                 <w:rStyle w:val="Hyperlink"/>
@@ -2628,7 +2668,7 @@
                 <w:noProof/>
                 <w:webHidden/>
               </w:rPr>
-              <w:instrText xml:space="preserve"> PAGEREF _Toc51683507 \h </w:instrText>
+              <w:instrText xml:space="preserve"> PAGEREF _Toc51686190 \h </w:instrText>
             </w:r>
             <w:r>
               <w:rPr>
@@ -2648,7 +2688,7 @@
                 <w:noProof/>
                 <w:webHidden/>
               </w:rPr>
-              <w:t>9</w:t>
+              <w:t>13</w:t>
             </w:r>
             <w:r>
               <w:rPr>
@@ -2671,7 +2711,7 @@
               <w:lang w:eastAsia="ko-KR"/>
             </w:rPr>
           </w:pPr>
-          <w:hyperlink w:anchor="_Toc51683508" w:history="1">
+          <w:hyperlink w:anchor="_Toc51686191" w:history="1">
             <w:r>
               <w:rPr>
                 <w:rStyle w:val="Hyperlink"/>
@@ -2698,7 +2738,7 @@
                 <w:noProof/>
                 <w:webHidden/>
               </w:rPr>
-              <w:instrText xml:space="preserve"> PAGEREF _Toc51683508 \h </w:instrText>
+              <w:instrText xml:space="preserve"> PAGEREF _Toc51686191 \h </w:instrText>
             </w:r>
             <w:r>
               <w:rPr>
@@ -2718,7 +2758,7 @@
                 <w:noProof/>
                 <w:webHidden/>
               </w:rPr>
-              <w:t>9</w:t>
+              <w:t>13</w:t>
             </w:r>
             <w:r>
               <w:rPr>
@@ -2741,7 +2781,7 @@
               <w:lang w:eastAsia="ko-KR"/>
             </w:rPr>
           </w:pPr>
-          <w:hyperlink w:anchor="_Toc51683509" w:history="1">
+          <w:hyperlink w:anchor="_Toc51686192" w:history="1">
             <w:r>
               <w:rPr>
                 <w:rStyle w:val="Hyperlink"/>
@@ -2768,7 +2808,7 @@
                 <w:noProof/>
                 <w:webHidden/>
               </w:rPr>
-              <w:instrText xml:space="preserve"> PAGEREF _Toc51683509 \h </w:instrText>
+              <w:instrText xml:space="preserve"> PAGEREF _Toc51686192 \h </w:instrText>
             </w:r>
             <w:r>
               <w:rPr>
@@ -2788,7 +2828,7 @@
                 <w:noProof/>
                 <w:webHidden/>
               </w:rPr>
-              <w:t>9</w:t>
+              <w:t>13</w:t>
             </w:r>
             <w:r>
               <w:rPr>
@@ -2811,7 +2851,7 @@
               <w:lang w:eastAsia="ko-KR"/>
             </w:rPr>
           </w:pPr>
-          <w:hyperlink w:anchor="_Toc51683510" w:history="1">
+          <w:hyperlink w:anchor="_Toc51686193" w:history="1">
             <w:r>
               <w:rPr>
                 <w:rStyle w:val="Hyperlink"/>
@@ -2838,7 +2878,7 @@
                 <w:noProof/>
                 <w:webHidden/>
               </w:rPr>
-              <w:instrText xml:space="preserve"> PAGEREF _Toc51683510 \h </w:instrText>
+              <w:instrText xml:space="preserve"> PAGEREF _Toc51686193 \h </w:instrText>
             </w:r>
             <w:r>
               <w:rPr>
@@ -2858,7 +2898,7 @@
                 <w:noProof/>
                 <w:webHidden/>
               </w:rPr>
-              <w:t>9</w:t>
+              <w:t>13</w:t>
             </w:r>
             <w:r>
               <w:rPr>
@@ -2881,7 +2921,7 @@
               <w:lang w:eastAsia="ko-KR"/>
             </w:rPr>
           </w:pPr>
-          <w:hyperlink w:anchor="_Toc51683511" w:history="1">
+          <w:hyperlink w:anchor="_Toc51686194" w:history="1">
             <w:r>
               <w:rPr>
                 <w:rStyle w:val="Hyperlink"/>
@@ -2908,7 +2948,7 @@
                 <w:noProof/>
                 <w:webHidden/>
               </w:rPr>
-              <w:instrText xml:space="preserve"> PAGEREF _Toc51683511 \h </w:instrText>
+              <w:instrText xml:space="preserve"> PAGEREF _Toc51686194 \h </w:instrText>
             </w:r>
             <w:r>
               <w:rPr>
@@ -2928,7 +2968,7 @@
                 <w:noProof/>
                 <w:webHidden/>
               </w:rPr>
-              <w:t>9</w:t>
+              <w:t>13</w:t>
             </w:r>
             <w:r>
               <w:rPr>
@@ -2951,7 +2991,7 @@
               <w:lang w:eastAsia="ko-KR"/>
             </w:rPr>
           </w:pPr>
-          <w:hyperlink w:anchor="_Toc51683512" w:history="1">
+          <w:hyperlink w:anchor="_Toc51686195" w:history="1">
             <w:r>
               <w:rPr>
                 <w:rStyle w:val="Hyperlink"/>
@@ -2978,7 +3018,7 @@
                 <w:noProof/>
                 <w:webHidden/>
               </w:rPr>
-              <w:instrText xml:space="preserve"> PAGEREF _Toc51683512 \h </w:instrText>
+              <w:instrText xml:space="preserve"> PAGEREF _Toc51686195 \h </w:instrText>
             </w:r>
             <w:r>
               <w:rPr>
@@ -2998,7 +3038,7 @@
                 <w:noProof/>
                 <w:webHidden/>
               </w:rPr>
-              <w:t>9</w:t>
+              <w:t>13</w:t>
             </w:r>
             <w:r>
               <w:rPr>
@@ -3021,7 +3061,7 @@
               <w:lang w:eastAsia="ko-KR"/>
             </w:rPr>
           </w:pPr>
-          <w:hyperlink w:anchor="_Toc51683513" w:history="1">
+          <w:hyperlink w:anchor="_Toc51686196" w:history="1">
             <w:r>
               <w:rPr>
                 <w:rStyle w:val="Hyperlink"/>
@@ -3048,7 +3088,7 @@
                 <w:noProof/>
                 <w:webHidden/>
               </w:rPr>
-              <w:instrText xml:space="preserve"> PAGEREF _Toc51683513 \h </w:instrText>
+              <w:instrText xml:space="preserve"> PAGEREF _Toc51686196 \h </w:instrText>
             </w:r>
             <w:r>
               <w:rPr>
@@ -3068,7 +3108,7 @@
                 <w:noProof/>
                 <w:webHidden/>
               </w:rPr>
-              <w:t>10</w:t>
+              <w:t>14</w:t>
             </w:r>
             <w:r>
               <w:rPr>
@@ -3117,13 +3157,122 @@
     </w:p>
     <w:p>
       <w:pPr>
+        <w:spacing w:line="480" w:lineRule="auto"/>
+        <w:jc w:val="center"/>
+        <w:rPr>
+          <w:rFonts w:cs="Times New Roman"/>
+          <w:b/>
+          <w:sz w:val="36"/>
+          <w:szCs w:val="36"/>
+        </w:rPr>
+      </w:pPr>
+    </w:p>
+    <w:p>
+      <w:pPr>
+        <w:spacing w:line="480" w:lineRule="auto"/>
+        <w:jc w:val="center"/>
+        <w:rPr>
+          <w:rFonts w:cs="Times New Roman"/>
+          <w:b/>
+          <w:sz w:val="36"/>
+          <w:szCs w:val="36"/>
+        </w:rPr>
+      </w:pPr>
+    </w:p>
+    <w:p>
+      <w:pPr>
+        <w:spacing w:line="480" w:lineRule="auto"/>
+        <w:jc w:val="center"/>
+        <w:rPr>
+          <w:rFonts w:cs="Times New Roman"/>
+          <w:b/>
+          <w:sz w:val="36"/>
+          <w:szCs w:val="36"/>
+        </w:rPr>
+      </w:pPr>
+    </w:p>
+    <w:p>
+      <w:pPr>
+        <w:spacing w:line="480" w:lineRule="auto"/>
+        <w:jc w:val="center"/>
+        <w:rPr>
+          <w:rFonts w:cs="Times New Roman"/>
+          <w:b/>
+          <w:sz w:val="36"/>
+          <w:szCs w:val="36"/>
+        </w:rPr>
+      </w:pPr>
+    </w:p>
+    <w:p>
+      <w:pPr>
+        <w:spacing w:line="480" w:lineRule="auto"/>
+        <w:jc w:val="center"/>
+        <w:rPr>
+          <w:rFonts w:cs="Times New Roman"/>
+          <w:b/>
+          <w:sz w:val="36"/>
+          <w:szCs w:val="36"/>
+        </w:rPr>
+      </w:pPr>
+    </w:p>
+    <w:p>
+      <w:pPr>
+        <w:spacing w:line="480" w:lineRule="auto"/>
+        <w:jc w:val="center"/>
+        <w:rPr>
+          <w:rFonts w:cs="Times New Roman"/>
+          <w:b/>
+          <w:sz w:val="36"/>
+          <w:szCs w:val="36"/>
+        </w:rPr>
+      </w:pPr>
+    </w:p>
+    <w:p>
+      <w:pPr>
+        <w:spacing w:line="480" w:lineRule="auto"/>
+        <w:jc w:val="center"/>
+        <w:rPr>
+          <w:rFonts w:cs="Times New Roman"/>
+          <w:b/>
+          <w:sz w:val="36"/>
+          <w:szCs w:val="36"/>
+        </w:rPr>
+      </w:pPr>
+    </w:p>
+    <w:p>
+      <w:pPr>
+        <w:spacing w:line="480" w:lineRule="auto"/>
+        <w:jc w:val="center"/>
+        <w:rPr>
+          <w:rFonts w:cs="Times New Roman"/>
+          <w:b/>
+          <w:sz w:val="36"/>
+          <w:szCs w:val="36"/>
+        </w:rPr>
+      </w:pPr>
+    </w:p>
+    <w:p>
+      <w:pPr>
+        <w:spacing w:line="480" w:lineRule="auto"/>
+        <w:jc w:val="center"/>
+        <w:rPr>
+          <w:rFonts w:cs="Times New Roman"/>
+          <w:b/>
+          <w:sz w:val="36"/>
+          <w:szCs w:val="36"/>
+        </w:rPr>
+      </w:pPr>
+    </w:p>
+    <w:p>
+      <w:pPr>
         <w:pStyle w:val="Heading1"/>
       </w:pPr>
-      <w:bookmarkStart w:id="2" w:name="_Toc51683483"/>
-      <w:r>
+      <w:bookmarkStart w:id="3" w:name="_Toc51686166"/>
+      <w:r>
+        <w:lastRenderedPageBreak/>
         <w:t>ACKNOWLEDGEMENT</w:t>
       </w:r>
-      <w:bookmarkEnd w:id="2"/>
+      <w:bookmarkEnd w:id="3"/>
     </w:p>
     <w:p>
       <w:pPr>
@@ -3247,8 +3396,8 @@
         </w:rPr>
         <w:t xml:space="preserve">c of Korea, Ulsan, </w:t>
       </w:r>
-      <w:bookmarkStart w:id="3" w:name="OLE_LINK1"/>
-      <w:bookmarkStart w:id="4" w:name="OLE_LINK2"/>
+      <w:bookmarkStart w:id="4" w:name="OLE_LINK1"/>
+      <w:bookmarkStart w:id="5" w:name="OLE_LINK2"/>
       <w:r>
         <w:rPr>
           <w:rFonts w:cs="Times New Roman"/>
@@ -3267,8 +3416,8 @@
         </w:rPr>
         <w:t xml:space="preserve"> </w:t>
       </w:r>
-      <w:bookmarkEnd w:id="3"/>
       <w:bookmarkEnd w:id="4"/>
+      <w:bookmarkEnd w:id="5"/>
       <w:r>
         <w:rPr>
           <w:rFonts w:cs="Times New Roman"/>
@@ -3297,7 +3446,6 @@
           <w:sz w:val="28"/>
           <w:szCs w:val="28"/>
         </w:rPr>
-        <w:lastRenderedPageBreak/>
         <w:t>NGOC HUY NGUYEN</w:t>
       </w:r>
     </w:p>
@@ -3365,18 +3513,13 @@
     <w:p>
       <w:pPr>
         <w:pStyle w:val="Heading1"/>
-        <w:rPr>
-          <w:u w:val="single"/>
-        </w:rPr>
-      </w:pPr>
-      <w:bookmarkStart w:id="5" w:name="_Toc51683484"/>
-      <w:r>
-        <w:rPr>
-          <w:u w:val="single"/>
-        </w:rPr>
+      </w:pPr>
+      <w:bookmarkStart w:id="6" w:name="_Toc51686167"/>
+      <w:r>
+        <w:lastRenderedPageBreak/>
         <w:t>LIST OF FIGURES</w:t>
       </w:r>
-      <w:bookmarkEnd w:id="5"/>
+      <w:bookmarkEnd w:id="6"/>
     </w:p>
     <w:p>
       <w:pPr>
@@ -3399,7 +3542,7 @@
       <w:r>
         <w:fldChar w:fldCharType="separate"/>
       </w:r>
-      <w:hyperlink w:anchor="_Toc51682489" w:history="1">
+      <w:hyperlink w:anchor="_Toc51686197" w:history="1">
         <w:r>
           <w:rPr>
             <w:rStyle w:val="Hyperlink"/>
@@ -3426,7 +3569,7 @@
             <w:noProof/>
             <w:webHidden/>
           </w:rPr>
-          <w:instrText xml:space="preserve"> PAGEREF _Toc51682489 \h </w:instrText>
+          <w:instrText xml:space="preserve"> PAGEREF _Toc51686197 \h </w:instrText>
         </w:r>
         <w:r>
           <w:rPr>
@@ -3446,7 +3589,7 @@
             <w:noProof/>
             <w:webHidden/>
           </w:rPr>
-          <w:t>4</w:t>
+          <w:t>5</w:t>
         </w:r>
         <w:r>
           <w:rPr>
@@ -3470,18 +3613,12 @@
     <w:p>
       <w:pPr>
         <w:pStyle w:val="Heading1"/>
-        <w:rPr>
-          <w:u w:val="single"/>
-        </w:rPr>
-      </w:pPr>
-      <w:bookmarkStart w:id="6" w:name="_Toc51683485"/>
-      <w:r>
-        <w:rPr>
-          <w:u w:val="single"/>
-        </w:rPr>
+      </w:pPr>
+      <w:bookmarkStart w:id="7" w:name="_Toc51686168"/>
+      <w:r>
         <w:t>LIST OF TABLES</w:t>
       </w:r>
-      <w:bookmarkEnd w:id="6"/>
+      <w:bookmarkEnd w:id="7"/>
     </w:p>
     <w:p>
       <w:pPr>
@@ -3554,12 +3691,56 @@
     </w:p>
     <w:p>
       <w:pPr>
+        <w:spacing w:line="480" w:lineRule="auto"/>
+        <w:rPr>
+          <w:rFonts w:cs="Times New Roman"/>
+          <w:b/>
+          <w:sz w:val="36"/>
+          <w:szCs w:val="36"/>
+        </w:rPr>
+      </w:pPr>
+    </w:p>
+    <w:p>
+      <w:pPr>
+        <w:spacing w:line="480" w:lineRule="auto"/>
+        <w:rPr>
+          <w:rFonts w:cs="Times New Roman"/>
+          <w:b/>
+          <w:sz w:val="36"/>
+          <w:szCs w:val="36"/>
+        </w:rPr>
+      </w:pPr>
+    </w:p>
+    <w:p>
+      <w:pPr>
+        <w:spacing w:line="480" w:lineRule="auto"/>
+        <w:rPr>
+          <w:rFonts w:cs="Times New Roman"/>
+          <w:b/>
+          <w:sz w:val="36"/>
+          <w:szCs w:val="36"/>
+        </w:rPr>
+      </w:pPr>
+    </w:p>
+    <w:p>
+      <w:pPr>
+        <w:spacing w:line="480" w:lineRule="auto"/>
+        <w:rPr>
+          <w:rFonts w:cs="Times New Roman"/>
+          <w:b/>
+          <w:sz w:val="36"/>
+          <w:szCs w:val="36"/>
+        </w:rPr>
+      </w:pPr>
+    </w:p>
+    <w:p>
+      <w:pPr>
         <w:pStyle w:val="Heading1"/>
         <w:rPr>
           <w:u w:val="single"/>
         </w:rPr>
       </w:pPr>
-      <w:bookmarkStart w:id="7" w:name="_Toc51683486"/>
+      <w:bookmarkStart w:id="8" w:name="_Toc51686169"/>
       <w:r>
         <w:rPr>
           <w:u w:val="single"/>
@@ -3567,7 +3748,7 @@
         <w:lastRenderedPageBreak/>
         <w:t>Chapter 1: INTRODUCTION</w:t>
       </w:r>
-      <w:bookmarkEnd w:id="7"/>
+      <w:bookmarkEnd w:id="8"/>
     </w:p>
     <w:p>
       <w:pPr>
@@ -3577,11 +3758,11 @@
           <w:numId w:val="1"/>
         </w:numPr>
       </w:pPr>
-      <w:bookmarkStart w:id="8" w:name="_Toc51683487"/>
+      <w:bookmarkStart w:id="9" w:name="_Toc51686170"/>
       <w:r>
         <w:t>Overview</w:t>
       </w:r>
-      <w:bookmarkEnd w:id="8"/>
+      <w:bookmarkEnd w:id="9"/>
     </w:p>
     <w:p>
       <w:r>
@@ -3605,13 +3786,13 @@
       <w:r>
         <w:t xml:space="preserve">. </w:t>
       </w:r>
-      <w:bookmarkStart w:id="9" w:name="OLE_LINK51"/>
-      <w:bookmarkStart w:id="10" w:name="OLE_LINK50"/>
+      <w:bookmarkStart w:id="10" w:name="OLE_LINK51"/>
+      <w:bookmarkStart w:id="11" w:name="OLE_LINK50"/>
       <w:r>
         <w:t>In which application, the data is collected by the sensor node and then transmitted to the sink (based station)</w:t>
       </w:r>
-      <w:bookmarkEnd w:id="9"/>
       <w:bookmarkEnd w:id="10"/>
+      <w:bookmarkEnd w:id="11"/>
       <w:r>
         <w:t>. Especially, in the industrial application, have strong requirements in terms of latency, energy efficiency, and reliability. The reliability of data transmission is decided by the link quality between every two sensor nodes. However,</w:t>
       </w:r>
@@ -3621,33 +3802,33 @@
       <w:r>
         <w:t xml:space="preserve">the link quality can be effect by a lot of causes such as internal interference, external-interference, self-interference, and burstiness link. </w:t>
       </w:r>
-      <w:bookmarkStart w:id="11" w:name="OLE_LINK55"/>
-      <w:bookmarkStart w:id="12" w:name="OLE_LINK54"/>
+      <w:bookmarkStart w:id="12" w:name="OLE_LINK55"/>
+      <w:bookmarkStart w:id="13" w:name="OLE_LINK54"/>
       <w:r>
         <w:t>The interference link is the physical property of the environment that causes the packet transmission between different links to interfere with one another. Burstiness link is another physical property which means transmissions of the wireless link do not contain a fixed probability of failure and have periods of continuous loss packet. Because of these non-deterministic wireless links, it's difficult to supply reliability for packet transmit over the wireless networks. Although</w:t>
       </w:r>
-      <w:bookmarkEnd w:id="11"/>
       <w:bookmarkEnd w:id="12"/>
+      <w:bookmarkEnd w:id="13"/>
       <w:r>
         <w:t xml:space="preserve"> the causes will make the link quality </w:t>
       </w:r>
-      <w:bookmarkStart w:id="13" w:name="OLE_LINK46"/>
-      <w:bookmarkStart w:id="14" w:name="OLE_LINK47"/>
+      <w:bookmarkStart w:id="14" w:name="OLE_LINK46"/>
+      <w:bookmarkStart w:id="15" w:name="OLE_LINK47"/>
       <w:r>
         <w:t xml:space="preserve">between two sensor nodes can be changed, however, it is not </w:t>
       </w:r>
-      <w:bookmarkStart w:id="15" w:name="OLE_LINK49"/>
-      <w:bookmarkStart w:id="16" w:name="OLE_LINK48"/>
+      <w:bookmarkStart w:id="16" w:name="OLE_LINK49"/>
+      <w:bookmarkStart w:id="17" w:name="OLE_LINK48"/>
       <w:r>
         <w:t>easy to estimate the link quality b</w:t>
       </w:r>
-      <w:bookmarkEnd w:id="13"/>
       <w:bookmarkEnd w:id="14"/>
+      <w:bookmarkEnd w:id="15"/>
       <w:r>
         <w:t>etween two sensor nodes since the sensor node is limited to the energy consumption and the complexity computational</w:t>
       </w:r>
-      <w:bookmarkEnd w:id="15"/>
       <w:bookmarkEnd w:id="16"/>
+      <w:bookmarkEnd w:id="17"/>
       <w:r>
         <w:t>. Therefore, it is necessary to study a link quality measurement that is low complexity computational, low energy consumption for wireless sensor networks.</w:t>
       </w:r>
@@ -3789,7 +3970,7 @@
           <w:numId w:val="1"/>
         </w:numPr>
       </w:pPr>
-      <w:bookmarkStart w:id="17" w:name="_Toc51683488"/>
+      <w:bookmarkStart w:id="18" w:name="_Toc51686171"/>
       <w:r>
         <w:t xml:space="preserve">Contribution </w:t>
       </w:r>
@@ -3802,7 +3983,7 @@
       <w:r>
         <w:t>hesis</w:t>
       </w:r>
-      <w:bookmarkEnd w:id="17"/>
+      <w:bookmarkEnd w:id="18"/>
     </w:p>
     <w:p>
       <w:r>
@@ -3861,7 +4042,7 @@
           <w:numId w:val="1"/>
         </w:numPr>
       </w:pPr>
-      <w:bookmarkStart w:id="18" w:name="_Toc51683489"/>
+      <w:bookmarkStart w:id="19" w:name="_Toc51686172"/>
       <w:r>
         <w:t xml:space="preserve">Structure of the </w:t>
       </w:r>
@@ -3871,7 +4052,7 @@
       <w:r>
         <w:t>hesis</w:t>
       </w:r>
-      <w:bookmarkEnd w:id="18"/>
+      <w:bookmarkEnd w:id="19"/>
     </w:p>
     <w:p>
       <w:r>
@@ -3885,8 +4066,8 @@
       </w:r>
     </w:p>
     <w:p>
-      <w:bookmarkStart w:id="19" w:name="OLE_LINK3"/>
-      <w:bookmarkStart w:id="20" w:name="OLE_LINK4"/>
+      <w:bookmarkStart w:id="20" w:name="OLE_LINK3"/>
+      <w:bookmarkStart w:id="21" w:name="OLE_LINK4"/>
       <w:r>
         <w:t xml:space="preserve">The discussed in chapter 3 mentioning the </w:t>
       </w:r>
@@ -3899,8 +4080,8 @@
       <w:r>
         <w:t xml:space="preserve"> link quality estimators</w:t>
       </w:r>
-      <w:bookmarkEnd w:id="19"/>
       <w:bookmarkEnd w:id="20"/>
+      <w:bookmarkEnd w:id="21"/>
       <w:r>
         <w:t xml:space="preserve">. Furthermore, a motivation </w:t>
       </w:r>
@@ -3966,7 +4147,7 @@
           <w:u w:val="single"/>
         </w:rPr>
       </w:pPr>
-      <w:bookmarkStart w:id="21" w:name="_Toc51683490"/>
+      <w:bookmarkStart w:id="22" w:name="_Toc51686173"/>
       <w:r>
         <w:rPr>
           <w:u w:val="single"/>
@@ -3974,7 +4155,7 @@
         <w:lastRenderedPageBreak/>
         <w:t>Chapter 2: BACKGROUND</w:t>
       </w:r>
-      <w:bookmarkEnd w:id="21"/>
+      <w:bookmarkEnd w:id="22"/>
     </w:p>
     <w:p>
       <w:pPr>
@@ -4026,7 +4207,7 @@
       <w:pPr>
         <w:pStyle w:val="Heading2"/>
       </w:pPr>
-      <w:bookmarkStart w:id="22" w:name="_Toc51683491"/>
+      <w:bookmarkStart w:id="23" w:name="_Toc51686174"/>
       <w:r>
         <w:t xml:space="preserve">2.1 </w:t>
       </w:r>
@@ -4041,7 +4222,7 @@
       <w:r>
         <w:t>WSNs)</w:t>
       </w:r>
-      <w:bookmarkEnd w:id="22"/>
+      <w:bookmarkEnd w:id="23"/>
     </w:p>
     <w:p>
       <w:pPr>
@@ -4050,8 +4231,8 @@
           <w:szCs w:val="23"/>
         </w:rPr>
       </w:pPr>
-      <w:bookmarkStart w:id="23" w:name="OLE_LINK5"/>
-      <w:bookmarkStart w:id="24" w:name="OLE_LINK6"/>
+      <w:bookmarkStart w:id="24" w:name="OLE_LINK5"/>
+      <w:bookmarkStart w:id="25" w:name="OLE_LINK6"/>
       <w:r>
         <w:rPr>
           <w:sz w:val="23"/>
@@ -4342,8 +4523,8 @@
           <w:tcPr>
             <w:tcW w:w="9017" w:type="dxa"/>
           </w:tcPr>
-          <w:bookmarkEnd w:id="23"/>
           <w:bookmarkEnd w:id="24"/>
+          <w:bookmarkEnd w:id="25"/>
           <w:p>
             <w:pPr>
               <w:jc w:val="center"/>
@@ -4407,32 +4588,22 @@
               <w:pStyle w:val="Caption"/>
               <w:jc w:val="center"/>
             </w:pPr>
-            <w:bookmarkStart w:id="25" w:name="_Toc51682489"/>
+            <w:bookmarkStart w:id="26" w:name="_Toc51686197"/>
             <w:r>
               <w:t xml:space="preserve">Figure </w:t>
             </w:r>
-            <w:r>
-              <w:fldChar w:fldCharType="begin"/>
-            </w:r>
-            <w:r>
-              <w:instrText xml:space="preserve"> SEQ Figure \* ARABIC </w:instrText>
-            </w:r>
-            <w:r>
-              <w:fldChar w:fldCharType="separate"/>
-            </w:r>
-            <w:r>
-              <w:rPr>
-                <w:noProof/>
-              </w:rPr>
-              <w:t>1</w:t>
-            </w:r>
-            <w:r>
-              <w:fldChar w:fldCharType="end"/>
-            </w:r>
+            <w:fldSimple w:instr=" SEQ Figure \* ARABIC ">
+              <w:r>
+                <w:rPr>
+                  <w:noProof/>
+                </w:rPr>
+                <w:t>1</w:t>
+              </w:r>
+            </w:fldSimple>
             <w:r>
               <w:t>: The typical architecture of the sensor node.</w:t>
             </w:r>
-            <w:bookmarkEnd w:id="25"/>
+            <w:bookmarkEnd w:id="26"/>
           </w:p>
         </w:tc>
       </w:tr>
@@ -4469,7 +4640,7 @@
       <w:pPr>
         <w:pStyle w:val="Heading2"/>
       </w:pPr>
-      <w:bookmarkStart w:id="26" w:name="_Toc51683492"/>
+      <w:bookmarkStart w:id="27" w:name="_Toc51686175"/>
       <w:r>
         <w:lastRenderedPageBreak/>
         <w:t xml:space="preserve">2.2 </w:t>
@@ -4477,7 +4648,7 @@
       <w:r>
         <w:t>IEEE 802.15.4 Standard</w:t>
       </w:r>
-      <w:bookmarkEnd w:id="26"/>
+      <w:bookmarkEnd w:id="27"/>
     </w:p>
     <w:p>
       <w:r>
@@ -4535,98 +4706,92 @@
         <w:t>,</w:t>
       </w:r>
       <w:r>
-        <w:t xml:space="preserve"> and lower power consumption than most of the other standards. It has approximate</w:t>
+        <w:t xml:space="preserve"> and lower power consumption than most of the other standards. It has approximate data rates of 250 </w:t>
+      </w:r>
+      <w:proofErr w:type="spellStart"/>
+      <w:r>
+        <w:t>Kb</w:t>
+      </w:r>
+      <w:proofErr w:type="spellEnd"/>
+      <w:r>
+        <w:t xml:space="preserve">/s, 40 </w:t>
+      </w:r>
+      <w:proofErr w:type="spellStart"/>
+      <w:r>
+        <w:t>Kb</w:t>
+      </w:r>
+      <w:proofErr w:type="spellEnd"/>
+      <w:r>
+        <w:t>/s</w:t>
+      </w:r>
+      <w:r>
+        <w:t>,</w:t>
+      </w:r>
+      <w:r>
+        <w:t xml:space="preserve"> and 20 </w:t>
+      </w:r>
+      <w:proofErr w:type="spellStart"/>
+      <w:r>
+        <w:t>Kb</w:t>
+      </w:r>
+      <w:proofErr w:type="spellEnd"/>
+      <w:r>
+        <w:t>/s depending on the application type and it supports multiple Radio Frequency (RF) bands and digital modulation mechanisms</w:t>
+      </w:r>
+      <w:r>
+        <w:t xml:space="preserve">. </w:t>
+      </w:r>
+      <w:r>
+        <w:t>The communication range of the protocol is about 10 meters [8]. Moreover, both star and mesh-based topologies are supported by the standard. In the star topology networks, a central node named PAN coordinator plays the role of a PAN controller where other devices can only communicate th</w:t>
+      </w:r>
+      <w:r>
+        <w:t>r</w:t>
+      </w:r>
+      <w:r>
+        <w:t xml:space="preserve">ough it. However, mesh/peer-to-peer topology nodes can communicate with any other node within their radio range. The protocol uses different mechanisms to access the channel such as Carrier-Sense Multiple Access with Collision Avoidance (CSMA/CA). Moreover, the protocol has four types of MAC frames: </w:t>
+      </w:r>
+      <w:r>
+        <w:t xml:space="preserve">a </w:t>
+      </w:r>
+      <w:r>
+        <w:t xml:space="preserve">data frame, </w:t>
+      </w:r>
+      <w:r>
+        <w:t xml:space="preserve">a </w:t>
+      </w:r>
+      <w:r>
+        <w:t xml:space="preserve">beacon frame, </w:t>
+      </w:r>
+      <w:r>
+        <w:t xml:space="preserve">an </w:t>
+      </w:r>
+      <w:r>
+        <w:t>acknowledgment frame</w:t>
+      </w:r>
+      <w:r>
+        <w:t>,</w:t>
+      </w:r>
+      <w:r>
+        <w:t xml:space="preserve"> and </w:t>
+      </w:r>
+      <w:r>
+        <w:t xml:space="preserve">a </w:t>
+      </w:r>
+      <w:r>
+        <w:t>MAC command frame. As shown in Figure 2.3, the packet structure of IEEE 802.15.4 consists of four main fields: a preamble of four octets (32 bits) used for synchronization, a packet ID acting as a start of packet delimiter (8 bits), a PHY header which contains the Physical layer Service Data Unit (PSDU) length (8 bits), and finally a PSDU field which contains the actual data.</w:t>
+      </w:r>
+      <w:r>
+        <w:t>[T1]</w:t>
+      </w:r>
+    </w:p>
+    <w:p>
+      <w:r>
+        <w:t>Finally, there are two network device classes of the 802.15.4 standard: full-function devices (FFDs) and reduced</w:t>
       </w:r>
       <w:r>
         <w:t xml:space="preserve"> </w:t>
       </w:r>
       <w:r>
-        <w:t xml:space="preserve">data rates of 250 </w:t>
-      </w:r>
-      <w:proofErr w:type="spellStart"/>
-      <w:r>
-        <w:t>Kb</w:t>
-      </w:r>
-      <w:proofErr w:type="spellEnd"/>
-      <w:r>
-        <w:t xml:space="preserve">/s, 40 </w:t>
-      </w:r>
-      <w:proofErr w:type="spellStart"/>
-      <w:r>
-        <w:t>Kb</w:t>
-      </w:r>
-      <w:proofErr w:type="spellEnd"/>
-      <w:r>
-        <w:t>/s</w:t>
-      </w:r>
-      <w:r>
-        <w:t>,</w:t>
-      </w:r>
-      <w:r>
-        <w:t xml:space="preserve"> and 20 </w:t>
-      </w:r>
-      <w:proofErr w:type="spellStart"/>
-      <w:r>
-        <w:t>Kb</w:t>
-      </w:r>
-      <w:proofErr w:type="spellEnd"/>
-      <w:r>
-        <w:t>/s depending on the application type and it supports multiple Radio Frequency (RF) bands and digital modulation mechanisms</w:t>
-      </w:r>
-      <w:r>
-        <w:t xml:space="preserve">. </w:t>
-      </w:r>
-      <w:r>
-        <w:t>The communication range of the protocol is about 10 meters [8]. Moreover, both star and mesh-based topologies are supported by the standard. In the star topology networks, a central node named PAN coordinator plays the role of a PAN controller where other devices can only communicate th</w:t>
-      </w:r>
-      <w:r>
-        <w:t>r</w:t>
-      </w:r>
-      <w:r>
-        <w:t xml:space="preserve">ough it. However, mesh/peer-to-peer topology nodes can communicate with any other node within their radio range. The protocol uses different mechanisms to access the channel such as Carrier-Sense Multiple Access with Collision Avoidance (CSMA/CA). Moreover, the protocol has four types of MAC frames: </w:t>
-      </w:r>
-      <w:r>
-        <w:t xml:space="preserve">a </w:t>
-      </w:r>
-      <w:r>
-        <w:t xml:space="preserve">data frame, </w:t>
-      </w:r>
-      <w:r>
-        <w:t xml:space="preserve">a </w:t>
-      </w:r>
-      <w:r>
-        <w:t xml:space="preserve">beacon frame, </w:t>
-      </w:r>
-      <w:r>
-        <w:t xml:space="preserve">an </w:t>
-      </w:r>
-      <w:r>
-        <w:t>acknowledgment frame</w:t>
-      </w:r>
-      <w:r>
-        <w:t>,</w:t>
-      </w:r>
-      <w:r>
-        <w:t xml:space="preserve"> and </w:t>
-      </w:r>
-      <w:r>
-        <w:t xml:space="preserve">a </w:t>
-      </w:r>
-      <w:r>
-        <w:t>MAC command frame. As shown in Figure 2.3, the packet structure of IEEE 802.15.4 consists of four main fields: a preamble of four octets (32 bits) used for synchronization, a packet ID acting as a start of packet delimiter (8 bits), a PHY header which contains the Physical layer Service Data Unit (PSDU) length (8 bits), and finally a PSDU field which contains the actual data.</w:t>
-      </w:r>
-      <w:r>
-        <w:t>[T1]</w:t>
-      </w:r>
-    </w:p>
-    <w:p>
-      <w:r>
-        <w:t>Finally, there are two network device classes of the 802.15.4 standard: full-function devices (FFDs) and reduced</w:t>
-      </w:r>
-      <w:r>
-        <w:t xml:space="preserve"> </w:t>
-      </w:r>
-      <w:r>
         <w:t xml:space="preserve">function devices (RFDs). An FFD </w:t>
       </w:r>
       <w:r>
@@ -4643,12 +4808,12 @@
       <w:pPr>
         <w:pStyle w:val="Heading2"/>
       </w:pPr>
-      <w:bookmarkStart w:id="27" w:name="_Toc51683493"/>
+      <w:bookmarkStart w:id="28" w:name="_Toc51686176"/>
       <w:r>
         <w:lastRenderedPageBreak/>
         <w:t>2.3 IEEE 802.15.4e TSCH</w:t>
       </w:r>
-      <w:bookmarkEnd w:id="27"/>
+      <w:bookmarkEnd w:id="28"/>
     </w:p>
     <w:p>
       <w:r>
@@ -4682,82 +4847,173 @@
         <w:t>several</w:t>
       </w:r>
       <w:r>
-        <w:t xml:space="preserve"> general functional improvements and the following new MAC behavior modes: AMCA (Asynchronous Multi-Channel Adaptation) for infrastructure monitoring</w:t>
+        <w:t xml:space="preserve"> general functional improvements and the following new MAC behavior modes: AMCA (Asynchronous Multi-Channel Adaptation) for infrastructure monitoring networks, DSME (Deterministic and Synchronous Multi-channel Extension) for deterministic latency and scalability requirements, LLDN (Low Latency Deterministic Network) for high reliability and low latency, and TSCH (Time-Slotted Channel Hopping) for high throughput requirements, bounded latency, and high reliability.</w:t>
+      </w:r>
+      <w:r>
+        <w:t>[T1]</w:t>
+      </w:r>
+    </w:p>
+    <w:p>
+      <w:r>
+        <w:t>The Time Slotted Channel Hopping (TSCH) MAC protocol [15] is one of the prominent IEEE 802.15.4e MAC behavior modes which was developed to satisfy industrial and vehicular sectors. The TSCH behavior mode combines time</w:t>
+      </w:r>
+      <w:r>
+        <w:t>-</w:t>
+      </w:r>
+      <w:r>
+        <w:t>slotted access (that was previously defined in the beacon-enabled mode), multichannel communication</w:t>
+      </w:r>
+      <w:r>
+        <w:t>,</w:t>
+      </w:r>
+      <w:r>
+        <w:t xml:space="preserve"> and channel hopping which suits multi-hop networks in particular. </w:t>
+      </w:r>
+      <w:r>
+        <w:t>Besides</w:t>
+      </w:r>
+      <w:r>
+        <w:t>, TSCH supports star, tree</w:t>
+      </w:r>
+      <w:r>
+        <w:t>,</w:t>
+      </w:r>
+      <w:r>
+        <w:t xml:space="preserve"> and partial/full mesh network topologies. Dedicated and shared links are supported by TSCH in which the latter represents special communication slots that can be assigned to more than one transmitter, and thus enabling concurrent access by multiple nodes at the same time. The protocol’s core goals are to support larger network capacity, predictable latency</w:t>
+      </w:r>
+      <w:r>
+        <w:t>,</w:t>
+      </w:r>
+      <w:r>
+        <w:t xml:space="preserve"> and most importantly to achieve high reliability and low-power consumption through </w:t>
+      </w:r>
+      <w:r>
+        <w:t xml:space="preserve">a </w:t>
+      </w:r>
+      <w:r>
+        <w:t>time</w:t>
+      </w:r>
+      <w:r>
+        <w:t>-</w:t>
+      </w:r>
+      <w:r>
+        <w:t>slotted access mechanism. TSCH supports multichannel based on channel hopping through 16 different channels which are defined by channel</w:t>
+      </w:r>
+      <w:r>
+        <w:t xml:space="preserve"> o</w:t>
+      </w:r>
+      <w:r>
+        <w:t xml:space="preserve">ffset which is an integer value that ranges from 0 to 15. Multichannel communication allows more nodes to communicate at the same time (timeslot) using different channels which are identified by their channel </w:t>
+      </w:r>
+      <w:proofErr w:type="gramStart"/>
+      <w:r>
+        <w:t>offset.</w:t>
+      </w:r>
+      <w:r>
+        <w:t>[</w:t>
+      </w:r>
+      <w:proofErr w:type="gramEnd"/>
+      <w:r>
+        <w:t>T1]</w:t>
+      </w:r>
+    </w:p>
+    <w:p>
+      <w:r>
+        <w:t>The TSCH MAC behavior mode does not completely amend the physical layer structure. In other words, it can operate on any hardware that is compliant with the previous IEEE 802.15.4 standard which is crucial for sustainable development of the standard without spending too m</w:t>
+      </w:r>
+      <w:r>
+        <w:t>any</w:t>
+      </w:r>
+      <w:r>
+        <w:t xml:space="preserve"> resources during the research cycle.</w:t>
       </w:r>
       <w:r>
         <w:t xml:space="preserve"> </w:t>
       </w:r>
       <w:r>
-        <w:t>networks, DSME (Deterministic and Synchronous Multi-channel Extension) for deterministic latency and scalability requirements, LLDN (Low Latency Deterministic Network) for high reliability and low latency, and TSCH (Time-Slotted Channel Hopping) for high throughput requirements, bounded latency, and high reliability.</w:t>
-      </w:r>
-      <w:r>
         <w:t>[T1]</w:t>
       </w:r>
     </w:p>
     <w:p>
-      <w:r>
-        <w:t>The Time Slotted Channel Hopping (TSCH) MAC protocol [15] is one of the prominent IEEE 802.15.4e MAC behavior modes which was developed to satisfy industrial and vehicular sectors. The TSCH behavior mode combines time</w:t>
-      </w:r>
-      <w:r>
-        <w:t>-</w:t>
-      </w:r>
-      <w:r>
-        <w:t>slotted access (that was previously defined in the beacon-enabled mode), multichannel communication</w:t>
-      </w:r>
-      <w:r>
-        <w:t>,</w:t>
+      <w:pPr>
+        <w:pStyle w:val="Heading3"/>
+      </w:pPr>
+      <w:bookmarkStart w:id="29" w:name="_Toc51686177"/>
+      <w:r>
+        <w:lastRenderedPageBreak/>
+        <w:t xml:space="preserve">2.3.1 </w:t>
+      </w:r>
+      <w:proofErr w:type="spellStart"/>
+      <w:r>
+        <w:t>Slotframe</w:t>
+      </w:r>
+      <w:proofErr w:type="spellEnd"/>
+      <w:r>
+        <w:t xml:space="preserve"> structure</w:t>
+      </w:r>
+      <w:bookmarkEnd w:id="29"/>
+    </w:p>
+    <w:p>
+      <w:r>
+        <w:t xml:space="preserve">The traditional 802.15.4 </w:t>
+      </w:r>
+      <w:proofErr w:type="spellStart"/>
+      <w:r>
+        <w:t>superframe</w:t>
+      </w:r>
+      <w:proofErr w:type="spellEnd"/>
+      <w:r>
+        <w:t xml:space="preserve"> structure is replaced by a slot</w:t>
       </w:r>
       <w:r>
         <w:t xml:space="preserve"> </w:t>
       </w:r>
       <w:r>
-        <w:t xml:space="preserve">and channel hopping which suits multi-hop networks in particular. </w:t>
-      </w:r>
-      <w:r>
-        <w:t>Besides</w:t>
-      </w:r>
-      <w:r>
-        <w:t>, TSCH supports star, tree</w:t>
-      </w:r>
-      <w:r>
-        <w:t>,</w:t>
-      </w:r>
-      <w:r>
-        <w:t xml:space="preserve"> and partial/full mesh network topologies. Dedicated and shared links are supported by TSCH in which the latter represents special communication slots that can be assigned to more than one transmitter, and thus enabling concurrent access by multiple nodes at the same time. The protocol’s core goals are to support larger network capacity, predictable latency</w:t>
-      </w:r>
-      <w:r>
-        <w:t>,</w:t>
-      </w:r>
-      <w:r>
-        <w:t xml:space="preserve"> and most importantly to achieve high reliability and low-power consumption through </w:t>
-      </w:r>
-      <w:r>
-        <w:t xml:space="preserve">a </w:t>
-      </w:r>
-      <w:r>
-        <w:t>time</w:t>
-      </w:r>
-      <w:r>
-        <w:t>-</w:t>
-      </w:r>
-      <w:r>
-        <w:t>slotted access mechanism. TSCH supports multichannel based on channel hopping through 16 different channels which are defined by channel</w:t>
-      </w:r>
-      <w:r>
-        <w:t xml:space="preserve"> o</w:t>
-      </w:r>
-      <w:r>
-        <w:t>ffset which is an integer value</w:t>
+        <w:t xml:space="preserve">frame structure which consists of </w:t>
+      </w:r>
+      <w:r>
+        <w:t>several</w:t>
+      </w:r>
+      <w:r>
+        <w:t xml:space="preserve"> timeslots of 10ms duration typically. The nodes use the periodic slot</w:t>
       </w:r>
       <w:r>
         <w:t xml:space="preserve"> </w:t>
       </w:r>
       <w:r>
-        <w:t xml:space="preserve">that ranges from 0 to 15. Multichannel communication allows more nodes to communicate at the same time (timeslot) using different channels which are identified by their channel </w:t>
+        <w:t>frame for synchronization through their timeslots. Each timeslot enables a pair of devices to exchange either a maximum-size data frame or acknowledgment for this frame through the duration of the timeslot. If the acknowledgment is not received, retransmission of that frame is deferred until the next assigned transmit timeslot for the same (sender-receiver) devices. The Absolute Slot Number (ASN) is the total number of slots elapsed since the network was deployed. A TSCH link is defined as a pairwise assignment of a directed communication between devices in a specific timeslot on a specific channel offset</w:t>
+      </w:r>
+      <w:r>
+        <w:t xml:space="preserve">. </w:t>
+      </w:r>
+      <w:r>
+        <w:t xml:space="preserve">Therefore, a link between two nodes is denoted by [n, </w:t>
+      </w:r>
+      <w:proofErr w:type="spellStart"/>
+      <w:r>
+        <w:t>channelOffset</w:t>
+      </w:r>
+      <w:proofErr w:type="spellEnd"/>
+      <w:r>
+        <w:t xml:space="preserve">] and the frequency </w:t>
+      </w:r>
+      <w:proofErr w:type="spellStart"/>
+      <w:r>
+        <w:t>f</w:t>
+      </w:r>
+      <w:proofErr w:type="spellEnd"/>
+      <w:r>
+        <w:t xml:space="preserve"> that is used for communication in timeslot n of the slot</w:t>
+      </w:r>
+      <w:r>
+        <w:t xml:space="preserve"> </w:t>
+      </w:r>
+      <w:r>
+        <w:t xml:space="preserve">frame is derived in the following </w:t>
       </w:r>
       <w:proofErr w:type="gramStart"/>
       <w:r>
-        <w:t>offset.</w:t>
+        <w:t>equation.</w:t>
       </w:r>
       <w:r>
         <w:t>[</w:t>
@@ -4765,89 +5021,6 @@
       <w:proofErr w:type="gramEnd"/>
       <w:r>
         <w:t>T1]</w:t>
-      </w:r>
-    </w:p>
-    <w:p>
-      <w:pPr>
-        <w:pStyle w:val="Heading3"/>
-      </w:pPr>
-      <w:bookmarkStart w:id="28" w:name="_Toc51683494"/>
-      <w:r>
-        <w:t xml:space="preserve">2.3.1 </w:t>
-      </w:r>
-      <w:proofErr w:type="spellStart"/>
-      <w:r>
-        <w:t>Slotframe</w:t>
-      </w:r>
-      <w:proofErr w:type="spellEnd"/>
-      <w:r>
-        <w:t xml:space="preserve"> structure</w:t>
-      </w:r>
-      <w:bookmarkEnd w:id="28"/>
-    </w:p>
-    <w:p>
-      <w:r>
-        <w:t xml:space="preserve">The traditional 802.15.4 </w:t>
-      </w:r>
-      <w:proofErr w:type="spellStart"/>
-      <w:r>
-        <w:t>superframe</w:t>
-      </w:r>
-      <w:proofErr w:type="spellEnd"/>
-      <w:r>
-        <w:t xml:space="preserve"> structure is replaced by a slot</w:t>
-      </w:r>
-      <w:r>
-        <w:t xml:space="preserve"> </w:t>
-      </w:r>
-      <w:r>
-        <w:t xml:space="preserve">frame structure which consists of </w:t>
-      </w:r>
-      <w:r>
-        <w:t>several</w:t>
-      </w:r>
-      <w:r>
-        <w:t xml:space="preserve"> timeslots of 10ms duration typically. The nodes use the periodic slot</w:t>
-      </w:r>
-      <w:r>
-        <w:t xml:space="preserve"> </w:t>
-      </w:r>
-      <w:r>
-        <w:t xml:space="preserve">frame for synchronization through their timeslots. Each timeslot enables a pair of devices to exchange either a maximum-size data frame or acknowledgment for this frame through the duration of the timeslot. If the acknowledgment is not received, retransmission of that frame is deferred until the next assigned transmit timeslot for the </w:t>
-      </w:r>
-      <w:r>
-        <w:lastRenderedPageBreak/>
-        <w:t>same (sender-receiver) devices. The Absolute Slot Number (ASN) is the total number of slots elapsed since the network was deployed. A TSCH link is defined as a pairwise assignment of a directed communication between devices in a specific timeslot on a specific channel offset</w:t>
-      </w:r>
-      <w:r>
-        <w:t xml:space="preserve">. </w:t>
-      </w:r>
-      <w:r>
-        <w:t xml:space="preserve">Therefore, a link between two nodes is denoted by [n, </w:t>
-      </w:r>
-      <w:proofErr w:type="spellStart"/>
-      <w:r>
-        <w:t>channelOffset</w:t>
-      </w:r>
-      <w:proofErr w:type="spellEnd"/>
-      <w:r>
-        <w:t xml:space="preserve">] and the frequency </w:t>
-      </w:r>
-      <w:proofErr w:type="spellStart"/>
-      <w:r>
-        <w:t>f</w:t>
-      </w:r>
-      <w:proofErr w:type="spellEnd"/>
-      <w:r>
-        <w:t xml:space="preserve"> that is used for communication in timeslot n of the </w:t>
-      </w:r>
-      <w:proofErr w:type="spellStart"/>
-      <w:r>
-        <w:t>slotframe</w:t>
-      </w:r>
-      <w:proofErr w:type="spellEnd"/>
-      <w:r>
-        <w:t xml:space="preserve"> is derived in the following equation.</w:t>
       </w:r>
     </w:p>
     <w:p>
@@ -4866,33 +5039,89 @@
       <w:pPr>
         <w:pStyle w:val="Heading3"/>
       </w:pPr>
-      <w:bookmarkStart w:id="29" w:name="_Toc51683495"/>
+      <w:bookmarkStart w:id="30" w:name="_Toc51686178"/>
       <w:r>
         <w:t xml:space="preserve">2.3.2 </w:t>
       </w:r>
       <w:r>
         <w:t>Channel Hopping</w:t>
       </w:r>
-      <w:bookmarkEnd w:id="29"/>
+      <w:bookmarkEnd w:id="30"/>
+    </w:p>
+    <w:p>
+      <w:r>
+        <w:t xml:space="preserve">Equation 2.5 represents the channel hopping mechanism in TSCH, where multiple frequencies can be returned for the same link at different timeslots. Hence, channel hopping enables mitigating the effects of interference and multipath fading by ensuring that all the available channels are used for a specific link during their specified timeslot, and thus improving the network </w:t>
+      </w:r>
+      <w:proofErr w:type="gramStart"/>
+      <w:r>
+        <w:t>reliability.</w:t>
+      </w:r>
+      <w:r>
+        <w:t>[</w:t>
+      </w:r>
+      <w:proofErr w:type="gramEnd"/>
+      <w:r>
+        <w:t>T1]</w:t>
+      </w:r>
     </w:p>
     <w:p>
       <w:pPr>
         <w:pStyle w:val="Heading3"/>
       </w:pPr>
-      <w:bookmarkStart w:id="30" w:name="_Toc51683496"/>
+      <w:bookmarkStart w:id="31" w:name="_Toc51686179"/>
       <w:r>
         <w:t xml:space="preserve">2.3.3 </w:t>
       </w:r>
       <w:r>
         <w:t>TSCH Scheduling</w:t>
       </w:r>
-      <w:bookmarkEnd w:id="30"/>
+      <w:bookmarkEnd w:id="31"/>
+    </w:p>
+    <w:p>
+      <w:r>
+        <w:t>Regarding network scheduling, the IEEE 802.15.4e standard [14] does not specify how the communication schedule is built, optimized</w:t>
+      </w:r>
+      <w:r>
+        <w:t>,</w:t>
+      </w:r>
+      <w:r>
+        <w:t xml:space="preserve"> and maintained. It only explains the mechanism of how the MAC layer can execute the schedule. Initially, </w:t>
+      </w:r>
+      <w:r>
+        <w:t>several</w:t>
+      </w:r>
+      <w:r>
+        <w:t xml:space="preserve"> scheduling techniques were proposed such as centralized scheduling and distributed scheduling. Centralized scheduling assigns a manager node that is responsible for building and optimizing the network schedule while the nodes regularly update the manager node with their neighbor</w:t>
+      </w:r>
+      <w:r>
+        <w:t>'</w:t>
+      </w:r>
+      <w:r>
+        <w:t xml:space="preserve">s list and the data size transmitted/received. However, the nodes which use distributed scheduling have no central entity and take decisions locally based on which links to schedule with their list of neighbors. Alternatively, </w:t>
+      </w:r>
+      <w:r>
+        <w:t>several</w:t>
+      </w:r>
+      <w:r>
+        <w:t xml:space="preserve"> studies in the literature proposed new scheduling mechanisms to enhance network performance and energy </w:t>
+      </w:r>
+      <w:proofErr w:type="gramStart"/>
+      <w:r>
+        <w:t>efficiency.</w:t>
+      </w:r>
+      <w:r>
+        <w:t>[</w:t>
+      </w:r>
+      <w:proofErr w:type="gramEnd"/>
+      <w:r>
+        <w:t>T1]</w:t>
+      </w:r>
     </w:p>
     <w:p>
       <w:pPr>
         <w:pStyle w:val="Heading2"/>
       </w:pPr>
-      <w:bookmarkStart w:id="31" w:name="_Toc51683497"/>
+      <w:bookmarkStart w:id="32" w:name="_Toc51686180"/>
       <w:r>
         <w:t xml:space="preserve">2.4 Contiki and </w:t>
       </w:r>
@@ -4904,39 +5133,486 @@
       <w:r>
         <w:t xml:space="preserve"> Simulator</w:t>
       </w:r>
-      <w:bookmarkEnd w:id="31"/>
+      <w:bookmarkEnd w:id="32"/>
+    </w:p>
+    <w:p>
+      <w:r>
+        <w:t xml:space="preserve">A lot of software and operating systems have been introduced to address different requirements in the WSN field. This section describes the software and toolchain used to accomplish the practical work and evaluate the required </w:t>
+      </w:r>
+      <w:proofErr w:type="gramStart"/>
+      <w:r>
+        <w:t>implementations.</w:t>
+      </w:r>
+      <w:r>
+        <w:t>[</w:t>
+      </w:r>
+      <w:proofErr w:type="gramEnd"/>
+      <w:r>
+        <w:t>T1]</w:t>
+      </w:r>
     </w:p>
     <w:p>
       <w:pPr>
         <w:pStyle w:val="Heading3"/>
       </w:pPr>
-      <w:bookmarkStart w:id="32" w:name="_Toc51683498"/>
-      <w:r>
+      <w:bookmarkStart w:id="33" w:name="_Toc51686181"/>
+      <w:r>
+        <w:lastRenderedPageBreak/>
         <w:t xml:space="preserve">2.4.1 </w:t>
       </w:r>
       <w:r>
         <w:t>Contiki Operating System</w:t>
       </w:r>
-      <w:bookmarkEnd w:id="32"/>
+      <w:bookmarkEnd w:id="33"/>
+    </w:p>
+    <w:p>
+      <w:r>
+        <w:t>The operating system (OS) in a wireless sensor network differs from the traditional operating systems used in personal computers. It is a relatively smaller piece of software that enables basic programming abstractions on embedded systems such as sensor nodes to be utilized by application developers. A wide range of WSN operating</w:t>
+      </w:r>
+      <w:r>
+        <w:t xml:space="preserve"> </w:t>
+      </w:r>
+      <w:r>
+        <w:t xml:space="preserve">systems </w:t>
+      </w:r>
+      <w:r>
+        <w:t>is</w:t>
+      </w:r>
+      <w:r>
+        <w:t xml:space="preserve"> available for usage and testing such as RIOT, </w:t>
+      </w:r>
+      <w:proofErr w:type="spellStart"/>
+      <w:r>
+        <w:t>OpenWSN</w:t>
+      </w:r>
+      <w:proofErr w:type="spellEnd"/>
+      <w:r>
+        <w:t xml:space="preserve">, </w:t>
+      </w:r>
+      <w:proofErr w:type="spellStart"/>
+      <w:r>
+        <w:t>TinyOS</w:t>
+      </w:r>
+      <w:proofErr w:type="spellEnd"/>
+      <w:r>
+        <w:t>,</w:t>
+      </w:r>
+      <w:r>
+        <w:t xml:space="preserve"> and </w:t>
+      </w:r>
+      <w:proofErr w:type="gramStart"/>
+      <w:r>
+        <w:t>Contiki.</w:t>
+      </w:r>
+      <w:r>
+        <w:t>[</w:t>
+      </w:r>
+      <w:proofErr w:type="gramEnd"/>
+      <w:r>
+        <w:t>T1]</w:t>
+      </w:r>
+    </w:p>
+    <w:p>
+      <w:proofErr w:type="spellStart"/>
+      <w:r>
+        <w:t>ContikiOS</w:t>
+      </w:r>
+      <w:proofErr w:type="spellEnd"/>
+      <w:r>
+        <w:t xml:space="preserve"> [10] is a lightweight WSN operating system designed for resource</w:t>
+      </w:r>
+      <w:r>
+        <w:t>-</w:t>
+      </w:r>
+      <w:r>
+        <w:t>constrained platforms. Contiki does not fully support Real-Time OS (RTOS) functionalities, as it uses a hybrid model to combine the advantages of event-driven processes and preemptive threads. Contiki introduced protothreads [16] which provide event-driven services while enabling optional preemptive multithreading through</w:t>
+      </w:r>
+      <w:r>
+        <w:t xml:space="preserve"> </w:t>
+      </w:r>
+      <w:r>
+        <w:t xml:space="preserve">an application library that can be linked only with the applications that require this preemptive feature explicitly in a specific </w:t>
+      </w:r>
+      <w:proofErr w:type="gramStart"/>
+      <w:r>
+        <w:t>process.</w:t>
+      </w:r>
+      <w:r>
+        <w:t>[</w:t>
+      </w:r>
+      <w:proofErr w:type="gramEnd"/>
+      <w:r>
+        <w:t>T1]</w:t>
+      </w:r>
     </w:p>
     <w:p>
       <w:pPr>
         <w:pStyle w:val="Heading3"/>
       </w:pPr>
-      <w:bookmarkStart w:id="33" w:name="_Toc51683499"/>
+      <w:bookmarkStart w:id="34" w:name="_Toc51686182"/>
       <w:r>
         <w:t xml:space="preserve">2.4.2 </w:t>
       </w:r>
       <w:r>
         <w:t>Network stacks in Contiki</w:t>
       </w:r>
-      <w:bookmarkEnd w:id="33"/>
+      <w:bookmarkEnd w:id="34"/>
+    </w:p>
+    <w:p>
+      <w:r>
+        <w:t>Contiki [10] is an open</w:t>
+      </w:r>
+      <w:r>
+        <w:t>-</w:t>
+      </w:r>
+      <w:r>
+        <w:t xml:space="preserve">source, lightweight, and multi-tasking operating system built with memory-constrained networked embedded systems and wireless sensor networks in mind. However, one of its main issues is the lack of proper documentation apart from its source code comments and examples which made it challenging to acquire sufficient information about its network stack. Three types of network stacks [11] can be used in Contiki: </w:t>
+      </w:r>
+      <w:proofErr w:type="spellStart"/>
+      <w:r>
+        <w:t>μIP’s</w:t>
+      </w:r>
+      <w:proofErr w:type="spellEnd"/>
+      <w:r>
+        <w:t xml:space="preserve"> (IPv4 and IPv6) stacks and rime stack. The </w:t>
+      </w:r>
+      <w:proofErr w:type="spellStart"/>
+      <w:r>
+        <w:t>uIP</w:t>
+      </w:r>
+      <w:proofErr w:type="spellEnd"/>
+      <w:r>
+        <w:t xml:space="preserve"> stack is a concise implementation of the TCP/IP</w:t>
+      </w:r>
+      <w:r>
+        <w:t xml:space="preserve"> </w:t>
+      </w:r>
+      <w:r>
+        <w:t>network suite which provides IPv4 networking capabilities and later on, it was extended to provide IPv6 capabilities. The rime stack offers a set of custom networking primitives to enable communication for low-power wireless networks using lightweight layering and the ability to build complex abstractions. Contiki adopts a five-layer network stack which is roughly similar to the TCP/IP model but simpler considering the computation and memory constraints of most</w:t>
+      </w:r>
+      <w:r>
+        <w:t xml:space="preserve"> </w:t>
+      </w:r>
+      <w:r>
+        <w:t xml:space="preserve">networked embedded systems. At the same time, it also covers the traditional seven layers of the Open Systems Interconnection (OSI) model as shown in Figure 2.4. The description of each layer is briefly explained in the following </w:t>
+      </w:r>
+      <w:proofErr w:type="gramStart"/>
+      <w:r>
+        <w:t>subsections.</w:t>
+      </w:r>
+      <w:r>
+        <w:t>[</w:t>
+      </w:r>
+      <w:proofErr w:type="gramEnd"/>
+      <w:r>
+        <w:t>T1]</w:t>
+      </w:r>
+    </w:p>
+    <w:p>
+      <w:pPr>
+        <w:rPr>
+          <w:b/>
+          <w:bCs/>
+          <w:i/>
+          <w:iCs/>
+        </w:rPr>
+      </w:pPr>
+      <w:r>
+        <w:rPr>
+          <w:b/>
+          <w:bCs/>
+          <w:i/>
+          <w:iCs/>
+        </w:rPr>
+        <w:t>Radio Layer</w:t>
+      </w:r>
+    </w:p>
+    <w:p>
+      <w:r>
+        <w:t>The radio or physical layer is the first layer at the bottom of the Contiki model. This layer defines how the input data are structured and built to be transmitted to the upper layers of the network. When the data arrive via interrupt handlers in bytes or as a full packet, they are copied into packet buffers. Furthermore, the data in these packet buffers are ready to be sent to the upper layers of the network through</w:t>
+      </w:r>
+      <w:r>
+        <w:t xml:space="preserve"> </w:t>
+      </w:r>
+      <w:r>
+        <w:t xml:space="preserve">a polling </w:t>
+      </w:r>
+      <w:proofErr w:type="gramStart"/>
+      <w:r>
+        <w:t>process.</w:t>
+      </w:r>
+      <w:r>
+        <w:t>[</w:t>
+      </w:r>
+      <w:proofErr w:type="gramEnd"/>
+      <w:r>
+        <w:t>T1]</w:t>
+      </w:r>
+    </w:p>
+    <w:p>
+      <w:pPr>
+        <w:rPr>
+          <w:b/>
+          <w:bCs/>
+          <w:i/>
+          <w:iCs/>
+        </w:rPr>
+      </w:pPr>
+      <w:r>
+        <w:rPr>
+          <w:b/>
+          <w:bCs/>
+          <w:i/>
+          <w:iCs/>
+        </w:rPr>
+        <w:lastRenderedPageBreak/>
+        <w:t>Frame Layer</w:t>
+      </w:r>
+    </w:p>
+    <w:p>
+      <w:r>
+        <w:t xml:space="preserve">The framer layer is not shown in the provided </w:t>
+      </w:r>
+      <w:proofErr w:type="spellStart"/>
+      <w:r>
+        <w:t>netstack</w:t>
+      </w:r>
+      <w:proofErr w:type="spellEnd"/>
+      <w:r>
+        <w:t xml:space="preserve"> figure but it is located between the physical/radio layer and the RDC layer. The framer layer does not have a regular layer implementation like the rest of the layers, as it consists of a set of auxiliary functions which are used for either creating a frame with data to be transmitted or parsing the frame’s data upon reception. T</w:t>
+      </w:r>
+      <w:r>
+        <w:t>wo types of framer layers</w:t>
+      </w:r>
+      <w:r>
+        <w:t xml:space="preserve"> can be used in Contiki: framer-</w:t>
+      </w:r>
+      <w:proofErr w:type="spellStart"/>
+      <w:r>
+        <w:t>nullmac.c</w:t>
+      </w:r>
+      <w:proofErr w:type="spellEnd"/>
+      <w:r>
+        <w:t xml:space="preserve"> and framer-</w:t>
+      </w:r>
+      <w:proofErr w:type="gramStart"/>
+      <w:r>
+        <w:t>802154.c.</w:t>
+      </w:r>
+      <w:proofErr w:type="gramEnd"/>
+      <w:r>
+        <w:t>[T1]</w:t>
+      </w:r>
+    </w:p>
+    <w:p>
+      <w:pPr>
+        <w:rPr>
+          <w:b/>
+          <w:bCs/>
+          <w:i/>
+          <w:iCs/>
+        </w:rPr>
+      </w:pPr>
+      <w:r>
+        <w:rPr>
+          <w:b/>
+          <w:bCs/>
+          <w:i/>
+          <w:iCs/>
+        </w:rPr>
+        <w:t>RDC Layer</w:t>
+      </w:r>
+    </w:p>
+    <w:p>
+      <w:r>
+        <w:t xml:space="preserve">The Radio Duty Cycling (RDC) layer plays a crucial role in the Contiki </w:t>
+      </w:r>
+      <w:proofErr w:type="spellStart"/>
+      <w:r>
+        <w:t>netstack</w:t>
+      </w:r>
+      <w:proofErr w:type="spellEnd"/>
+      <w:r>
+        <w:t xml:space="preserve"> as it significantly determines the energy consumption of the nodes by allowing the nodes to turn their radio transceiver off as long as they are not in use and making sure their radio transceivers are awake during packet reception. Currently, Contiki offers three defined RDC protocols [11]: LPP, X-MAC and </w:t>
+      </w:r>
+      <w:proofErr w:type="spellStart"/>
+      <w:r>
+        <w:t>ContikiMAC</w:t>
+      </w:r>
+      <w:proofErr w:type="spellEnd"/>
+      <w:r>
+        <w:t>. The LPP protocol was developed based on the original Low-Power Probing protocol while improving the power consumption at the same time. Contiki’s</w:t>
+      </w:r>
+      <w:r>
+        <w:t xml:space="preserve"> </w:t>
+      </w:r>
+      <w:r>
+        <w:t xml:space="preserve">X-MAC is similarly based on the X-MAC protocol while improving certain networking and power usage aspects. Finally, </w:t>
+      </w:r>
+      <w:proofErr w:type="spellStart"/>
+      <w:r>
+        <w:t>ContikiMAC</w:t>
+      </w:r>
+      <w:proofErr w:type="spellEnd"/>
+      <w:r>
+        <w:t xml:space="preserve"> was developed to enhance the low-power listening mechanisms used by the subsequent RDC protocols while improving the energy efficiency at the same time. While the aforementioned protocols are already defined to be instantly used, Contiki offers the ability to implement a new RDC mechanism and evaluate its performance, power consumption</w:t>
+      </w:r>
+      <w:r>
+        <w:t>,</w:t>
+      </w:r>
+      <w:r>
+        <w:t xml:space="preserve"> and network capabilities. Therefore, the goal of this</w:t>
+      </w:r>
+      <w:r>
+        <w:t xml:space="preserve"> </w:t>
+      </w:r>
+      <w:r>
+        <w:t>study is to show the analysis of using a protocol which is compliant with the IEEE standards such as the beacon-enabled mode of IEEE 802.15.4</w:t>
+      </w:r>
+      <w:r>
+        <w:t>,</w:t>
+      </w:r>
+      <w:r>
+        <w:t xml:space="preserve"> and prove that it has similar or lower power consumption than the already implemented duty cycling protocols such as </w:t>
+      </w:r>
+      <w:proofErr w:type="spellStart"/>
+      <w:r>
+        <w:t>ContikiMAC</w:t>
+      </w:r>
+      <w:proofErr w:type="spellEnd"/>
+      <w:r>
+        <w:t xml:space="preserve"> and X-MAC which are not standard-compliant.</w:t>
+      </w:r>
+      <w:r>
+        <w:t>[T1]</w:t>
+      </w:r>
+    </w:p>
+    <w:p>
+      <w:pPr>
+        <w:rPr>
+          <w:b/>
+          <w:bCs/>
+          <w:i/>
+          <w:iCs/>
+        </w:rPr>
+      </w:pPr>
+      <w:r>
+        <w:rPr>
+          <w:b/>
+          <w:bCs/>
+          <w:i/>
+          <w:iCs/>
+        </w:rPr>
+        <w:t>MAC Layer</w:t>
+      </w:r>
+    </w:p>
+    <w:p>
+      <w:r>
+        <w:t xml:space="preserve">The Medium Access Control (MAC) layer resides on top of the RDC layer. It also plays a vital part </w:t>
+      </w:r>
+      <w:r>
+        <w:t>in</w:t>
+      </w:r>
+      <w:r>
+        <w:t xml:space="preserve"> the Contiki </w:t>
+      </w:r>
+      <w:proofErr w:type="spellStart"/>
+      <w:r>
+        <w:t>netstack</w:t>
+      </w:r>
+      <w:proofErr w:type="spellEnd"/>
+      <w:r>
+        <w:t xml:space="preserve"> as it defines how the nodes can communicate when the network is congested. The MAC layer is responsible for avoiding collisions and retransmitting packets in case of collisions. Contiki provides two MAC protocols to use: Carrier Sense Multiple Access with Collision Avoidance (CSMA/CA) and </w:t>
+      </w:r>
+      <w:proofErr w:type="spellStart"/>
+      <w:r>
+        <w:t>nullmac</w:t>
+      </w:r>
+      <w:proofErr w:type="spellEnd"/>
+      <w:r>
+        <w:t xml:space="preserve">. CSMA provides various functionalities such as sensing the channel/radio medium before transmitting to back-off if another node is transmitting, waiting for a specific time depending on the RDC protocol used, and retransmitting the dropped packets during collisions. Alternatively, </w:t>
+      </w:r>
+      <w:proofErr w:type="spellStart"/>
+      <w:r>
+        <w:t>nullmac</w:t>
+      </w:r>
+      <w:proofErr w:type="spellEnd"/>
+      <w:r>
+        <w:t xml:space="preserve"> does not offer any MAC-level processing, as it only forwards the packets from the radio driver to the upper layer and vice versa, and thus it has potentially more packet loss ratio than </w:t>
+      </w:r>
+      <w:proofErr w:type="gramStart"/>
+      <w:r>
+        <w:t>CSMA.</w:t>
+      </w:r>
+      <w:r>
+        <w:t>[</w:t>
+      </w:r>
+      <w:proofErr w:type="gramEnd"/>
+      <w:r>
+        <w:t>T1]</w:t>
+      </w:r>
+    </w:p>
+    <w:p>
+      <w:pPr>
+        <w:rPr>
+          <w:b/>
+          <w:bCs/>
+          <w:i/>
+          <w:iCs/>
+        </w:rPr>
+      </w:pPr>
+      <w:r>
+        <w:rPr>
+          <w:b/>
+          <w:bCs/>
+          <w:i/>
+          <w:iCs/>
+        </w:rPr>
+        <w:lastRenderedPageBreak/>
+        <w:t>Network Layer</w:t>
+      </w:r>
+    </w:p>
+    <w:p>
+      <w:r>
+        <w:t xml:space="preserve">The network layer is the topmost layer in Contiki where it covers various sub-layer tasks as shown in Figure 2.4. It is mainly responsible for preparing the packets before they are sent. In other words, it provides different networking functionalities and routing the received packets while adapting these packet frames to match the upper sub-layers format such as IPv6 before they are sent to other nodes. The routing protocol used in Contiki is RPL (Routing Protocol for Low-power and lossy networks). It is responsible for finding the optimal route, in which the transmitted packets can take by forming a routing acyclic graph starting from the root node which is called Destination Oriented Directed Acyclic Graph (DODAG). Finally, the last two uppermost sub-layers are transport and application sub-layers. A transport sub-layer protocol such as User Datagram Protocol (UDP) defines the way of communication between </w:t>
+      </w:r>
+      <w:r>
+        <w:t xml:space="preserve">the </w:t>
+      </w:r>
+      <w:r>
+        <w:t>source and destination nodes. At the top, the application sub-layer acts as an interface between host applications and lower layers and vice versa. One of</w:t>
+      </w:r>
+      <w:r>
+        <w:t xml:space="preserve"> </w:t>
+      </w:r>
+      <w:r>
+        <w:t>the current protocols in the application sub-layer is the IETF Constrained Application Protocol (</w:t>
+      </w:r>
+      <w:proofErr w:type="spellStart"/>
+      <w:r>
+        <w:t>CoAP</w:t>
+      </w:r>
+      <w:proofErr w:type="spellEnd"/>
+      <w:r>
+        <w:t xml:space="preserve">) which is a low-power program implementation that tries to leverage any generic duty cycling protocol and to achieve low-energy </w:t>
+      </w:r>
+      <w:proofErr w:type="gramStart"/>
+      <w:r>
+        <w:t>consumption.</w:t>
+      </w:r>
+      <w:r>
+        <w:t>[</w:t>
+      </w:r>
+      <w:proofErr w:type="gramEnd"/>
+      <w:r>
+        <w:t>T1]</w:t>
+      </w:r>
     </w:p>
     <w:p>
       <w:pPr>
         <w:pStyle w:val="Heading3"/>
       </w:pPr>
-      <w:bookmarkStart w:id="34" w:name="_Toc51683500"/>
+      <w:bookmarkStart w:id="35" w:name="_Toc51686183"/>
       <w:r>
         <w:t xml:space="preserve">2.4.3 </w:t>
       </w:r>
@@ -4948,7 +5624,114 @@
       <w:r>
         <w:t xml:space="preserve"> Simulator</w:t>
       </w:r>
-      <w:bookmarkEnd w:id="34"/>
+      <w:bookmarkEnd w:id="35"/>
+    </w:p>
+    <w:p>
+      <w:proofErr w:type="spellStart"/>
+      <w:r>
+        <w:t>Cooja</w:t>
+      </w:r>
+      <w:proofErr w:type="spellEnd"/>
+      <w:r>
+        <w:t xml:space="preserve"> [17] is a Java-based simulator designed for simulating the sensors of a WSN that run </w:t>
+      </w:r>
+      <w:proofErr w:type="spellStart"/>
+      <w:r>
+        <w:t>ContikiOS</w:t>
+      </w:r>
+      <w:proofErr w:type="spellEnd"/>
+      <w:r>
+        <w:t xml:space="preserve">. It provides a set of functionalities to track the performance of the sensor nodes. </w:t>
+      </w:r>
+      <w:r>
+        <w:t>Several</w:t>
+      </w:r>
+      <w:r>
+        <w:t xml:space="preserve"> applications are provided along with the simulator</w:t>
+      </w:r>
+      <w:r>
+        <w:t xml:space="preserve"> </w:t>
+      </w:r>
+      <w:r>
+        <w:t xml:space="preserve">such as </w:t>
+      </w:r>
+      <w:proofErr w:type="spellStart"/>
+      <w:r>
+        <w:t>MSPsim</w:t>
+      </w:r>
+      <w:proofErr w:type="spellEnd"/>
+      <w:r>
+        <w:t xml:space="preserve"> device emulator, mobility plug-ins</w:t>
+      </w:r>
+      <w:r>
+        <w:t>,</w:t>
+      </w:r>
+      <w:r>
+        <w:t xml:space="preserve"> and power</w:t>
+      </w:r>
+      <w:r>
+        <w:t xml:space="preserve"> </w:t>
+      </w:r>
+      <w:r>
+        <w:t xml:space="preserve">trace tool. </w:t>
+      </w:r>
+      <w:proofErr w:type="spellStart"/>
+      <w:r>
+        <w:t>MSPsim</w:t>
+      </w:r>
+      <w:proofErr w:type="spellEnd"/>
+      <w:r>
+        <w:t xml:space="preserve"> emulator can be used through </w:t>
+      </w:r>
+      <w:proofErr w:type="spellStart"/>
+      <w:r>
+        <w:t>Cooja</w:t>
+      </w:r>
+      <w:proofErr w:type="spellEnd"/>
+      <w:r>
+        <w:t xml:space="preserve"> to provide emulation of the sensor nodes such as </w:t>
+      </w:r>
+      <w:proofErr w:type="spellStart"/>
+      <w:r>
+        <w:t>Tmote</w:t>
+      </w:r>
+      <w:proofErr w:type="spellEnd"/>
+      <w:r>
+        <w:t xml:space="preserve"> Sky and </w:t>
+      </w:r>
+      <w:proofErr w:type="spellStart"/>
+      <w:r>
+        <w:t>Zolertia</w:t>
+      </w:r>
+      <w:proofErr w:type="spellEnd"/>
+      <w:r>
+        <w:t xml:space="preserve"> Z1 based on the MSP430 microcontroller. The simulated motes in </w:t>
+      </w:r>
+      <w:proofErr w:type="spellStart"/>
+      <w:r>
+        <w:t>Cooja</w:t>
+      </w:r>
+      <w:proofErr w:type="spellEnd"/>
+      <w:r>
+        <w:t xml:space="preserve"> have three essential properties: data memory containing the program</w:t>
+      </w:r>
+      <w:r>
+        <w:t xml:space="preserve"> </w:t>
+      </w:r>
+      <w:r>
+        <w:t xml:space="preserve">code required to test, mote type which can be shared between multiple motes while using the same source code, and hardware </w:t>
+      </w:r>
+      <w:proofErr w:type="gramStart"/>
+      <w:r>
+        <w:t>peripherals.</w:t>
+      </w:r>
+      <w:r>
+        <w:t>[</w:t>
+      </w:r>
+      <w:proofErr w:type="gramEnd"/>
+      <w:r>
+        <w:t>T1]</w:t>
+      </w:r>
     </w:p>
     <w:p>
       <w:pPr>
@@ -4957,7 +5740,7 @@
           <w:u w:val="single"/>
         </w:rPr>
       </w:pPr>
-      <w:bookmarkStart w:id="35" w:name="_Toc51683501"/>
+      <w:bookmarkStart w:id="36" w:name="_Toc51686184"/>
       <w:r>
         <w:rPr>
           <w:u w:val="single"/>
@@ -4970,58 +5753,55 @@
         </w:rPr>
         <w:t>RELATED WORK</w:t>
       </w:r>
-      <w:bookmarkEnd w:id="35"/>
+      <w:bookmarkEnd w:id="36"/>
     </w:p>
     <w:p>
       <w:pPr>
         <w:pStyle w:val="Heading2"/>
       </w:pPr>
-      <w:bookmarkStart w:id="36" w:name="_Toc51683502"/>
+      <w:bookmarkStart w:id="37" w:name="_Toc51686185"/>
       <w:r>
         <w:t>3.1 Wireless Link Quality Estimation</w:t>
       </w:r>
-      <w:bookmarkEnd w:id="36"/>
+      <w:bookmarkEnd w:id="37"/>
     </w:p>
     <w:p>
       <w:pPr>
         <w:pStyle w:val="Heading3"/>
       </w:pPr>
-      <w:bookmarkStart w:id="37" w:name="_Toc51683503"/>
+      <w:bookmarkStart w:id="38" w:name="_Toc51686186"/>
       <w:r>
         <w:t xml:space="preserve">3.1.1 </w:t>
       </w:r>
       <w:r>
         <w:t>Category of Link Quality Estimators</w:t>
       </w:r>
-      <w:bookmarkEnd w:id="37"/>
+      <w:bookmarkEnd w:id="38"/>
     </w:p>
     <w:p>
       <w:pPr>
         <w:pStyle w:val="Heading3"/>
       </w:pPr>
-      <w:bookmarkStart w:id="38" w:name="_Toc51683504"/>
+      <w:bookmarkStart w:id="39" w:name="_Toc51686187"/>
       <w:r>
         <w:t xml:space="preserve">3.1.2 </w:t>
       </w:r>
       <w:r>
         <w:t>Hardware-based Estimators</w:t>
       </w:r>
-      <w:bookmarkEnd w:id="38"/>
-    </w:p>
-    <w:p>
-      <w:r>
-        <w:t>The IEEE 802.15.4 standard proposed two ways to assess the link quality after receiving a packet which is RSSI and LQI. RSSI is used to describe the power which is presented by received radio signal strength in dBm and coarsely correlated with the distance. However, RSSI only relies on received packets on the receiver side, not account for the number of the lost packet</w:t>
-      </w:r>
-      <w:r>
-        <w:t>,</w:t>
-      </w:r>
-      <w:r>
-        <w:t xml:space="preserve"> and the interference can influence the RSSI value. The LQI measurement is based on the received packets but the IEEE 802.15.4 standards do not define the computation method for LQI value. The standard only states that the range of LQI value is from 0 to 255. Moreover, to develop a general computation using this metric is very difficult since the different vendor has different ways to calculate LQI value. Some studies used the RSSI or LQI to estimate the channel quality. </w:t>
-      </w:r>
-    </w:p>
-    <w:p>
+      <w:bookmarkEnd w:id="39"/>
+    </w:p>
+    <w:p>
+      <w:r>
+        <w:t xml:space="preserve">The IEEE 802.15.4 standard proposed two ways to assess the link quality after receiving a packet which is RSSI and LQI. RSSI is used to describe the power which is presented by received radio signal strength in dBm and coarsely correlated with the distance. However, RSSI only relies on received packets on </w:t>
+      </w:r>
       <w:r>
         <w:lastRenderedPageBreak/>
+        <w:t xml:space="preserve">the receiver side, not account for the number of the lost packet, and the interference can influence the RSSI value. The LQI measurement is based on the received packets but the IEEE 802.15.4 standards do not define the computation method for LQI value. The standard only states that the range of LQI value is from 0 to 255. Moreover, to develop a general computation using this metric is very difficult since the different vendor has different ways to calculate LQI value. Some studies used the RSSI or LQI to estimate the channel quality. </w:t>
+      </w:r>
+    </w:p>
+    <w:p>
+      <w:r>
         <w:t xml:space="preserve">Noda et al. [7] proposed a new channel quality metric which is based on the availability of the channel over time and meaningfully quantifies spectrum usage. However, with the presence of multipath fading, it may have problems to estimate the channel quality. </w:t>
       </w:r>
     </w:p>
@@ -5057,16 +5837,14 @@
       <w:pPr>
         <w:pStyle w:val="Heading3"/>
       </w:pPr>
-      <w:bookmarkStart w:id="39" w:name="_Toc51683505"/>
+      <w:bookmarkStart w:id="40" w:name="_Toc51686188"/>
       <w:r>
         <w:t xml:space="preserve">3.1.3 </w:t>
       </w:r>
-      <w:bookmarkStart w:id="40" w:name="_GoBack"/>
+      <w:r>
+        <w:t>Software-based Estimators</w:t>
+      </w:r>
       <w:bookmarkEnd w:id="40"/>
-      <w:r>
-        <w:t>Software-based Estimators</w:t>
-      </w:r>
-      <w:bookmarkEnd w:id="39"/>
     </w:p>
     <w:p>
       <w:r>
@@ -5111,7 +5889,14 @@
         <w:rPr>
           <w:rFonts w:eastAsiaTheme="minorEastAsia"/>
         </w:rPr>
-        <w:t xml:space="preserve"> (WMEWMA), Expected Transmission Count (ETX), and 4-Bit Link are some examples of RNP-based estimators. The WMEWMA is a filter-based link quality estimator that uses the Exponentially Weighted Moving Average (EWMA) filter as the main estimation technique, based on link measurements, the PRR is computed and then smoothed to the previously computed PRR using the </w:t>
+        <w:t xml:space="preserve"> (WMEWMA), Expected Transmission Count (ETX), and 4-Bit Link are some examples of RNP-based estimators. The WMEWMA is a filter-based </w:t>
+      </w:r>
+      <w:r>
+        <w:rPr>
+          <w:rFonts w:eastAsiaTheme="minorEastAsia"/>
+        </w:rPr>
+        <w:lastRenderedPageBreak/>
+        <w:t xml:space="preserve">link quality estimator that uses the Exponentially Weighted Moving Average (EWMA) filter as the main estimation technique, based on link measurements, the PRR is computed and then smoothed to the previously computed PRR using the </w:t>
       </w:r>
       <w:bookmarkStart w:id="45" w:name="OLE_LINK39"/>
       <w:bookmarkStart w:id="46" w:name="OLE_LINK38"/>
@@ -5220,11 +6005,7 @@
         <w:fldChar w:fldCharType="end"/>
       </w:r>
       <w:r>
-        <w:t xml:space="preserve"> is a receiver-initiated estimator that uses active monitoring. The ETX considers link asymmetry by estimating the PRR in both directions to calculate the PRR of the backward link and the PRR of the </w:t>
-      </w:r>
-      <w:r>
-        <w:lastRenderedPageBreak/>
-        <w:t xml:space="preserve">forward link. However, </w:t>
+        <w:t xml:space="preserve"> is a receiver-initiated estimator that uses active monitoring. The ETX considers link asymmetry by estimating the PRR in both directions to calculate the PRR of the backward link and the PRR of the forward link. However, </w:t>
       </w:r>
       <w:r>
         <w:fldChar w:fldCharType="begin" w:fldLock="1"/>
@@ -5324,7 +6105,7 @@
           <w:u w:val="single"/>
         </w:rPr>
       </w:pPr>
-      <w:bookmarkStart w:id="47" w:name="_Toc51683506"/>
+      <w:bookmarkStart w:id="47" w:name="_Toc51686189"/>
       <w:r>
         <w:rPr>
           <w:u w:val="single"/>
@@ -5349,7 +6130,7 @@
       <w:pPr>
         <w:pStyle w:val="Heading2"/>
       </w:pPr>
-      <w:bookmarkStart w:id="48" w:name="_Toc51683507"/>
+      <w:bookmarkStart w:id="48" w:name="_Toc51686190"/>
       <w:r>
         <w:t>4.1 System Model</w:t>
       </w:r>
@@ -5359,7 +6140,7 @@
       <w:pPr>
         <w:pStyle w:val="Heading2"/>
       </w:pPr>
-      <w:bookmarkStart w:id="49" w:name="_Toc51683508"/>
+      <w:bookmarkStart w:id="49" w:name="_Toc51686191"/>
       <w:r>
         <w:t>4.2 The Network Con</w:t>
       </w:r>
@@ -5375,7 +6156,7 @@
       <w:pPr>
         <w:pStyle w:val="Heading2"/>
       </w:pPr>
-      <w:bookmarkStart w:id="50" w:name="_Toc51683509"/>
+      <w:bookmarkStart w:id="50" w:name="_Toc51686192"/>
       <w:r>
         <w:t xml:space="preserve">4.3 Calculate </w:t>
       </w:r>
@@ -5393,7 +6174,7 @@
       <w:pPr>
         <w:pStyle w:val="Heading2"/>
       </w:pPr>
-      <w:bookmarkStart w:id="51" w:name="_Toc51683510"/>
+      <w:bookmarkStart w:id="51" w:name="_Toc51686193"/>
       <w:r>
         <w:t>4.4 Algorithm</w:t>
       </w:r>
@@ -5403,7 +6184,7 @@
       <w:pPr>
         <w:pStyle w:val="Heading2"/>
       </w:pPr>
-      <w:bookmarkStart w:id="52" w:name="_Toc51683511"/>
+      <w:bookmarkStart w:id="52" w:name="_Toc51686194"/>
       <w:r>
         <w:t>4.5 Evaluation</w:t>
       </w:r>
@@ -5416,7 +6197,7 @@
           <w:u w:val="single"/>
         </w:rPr>
       </w:pPr>
-      <w:bookmarkStart w:id="53" w:name="_Toc51683512"/>
+      <w:bookmarkStart w:id="53" w:name="_Toc51686195"/>
       <w:r>
         <w:rPr>
           <w:u w:val="single"/>
@@ -5449,7 +6230,7 @@
           <w:u w:val="single"/>
         </w:rPr>
       </w:pPr>
-      <w:bookmarkStart w:id="54" w:name="_Toc51683513"/>
+      <w:bookmarkStart w:id="54" w:name="_Toc51686196"/>
       <w:r>
         <w:rPr>
           <w:u w:val="single"/>
@@ -10641,7 +11422,7 @@
 </file>
 
 <file path=customXml/itemProps1.xml><?xml version="1.0" encoding="utf-8"?>
-<ds:datastoreItem xmlns:ds="http://schemas.openxmlformats.org/officeDocument/2006/customXml" ds:itemID="{BE158B64-53AB-4524-835B-4A749EF05B88}">
+<ds:datastoreItem xmlns:ds="http://schemas.openxmlformats.org/officeDocument/2006/customXml" ds:itemID="{C958E52A-495A-4B73-9A81-1D3816AB13D5}">
   <ds:schemaRefs>
     <ds:schemaRef ds:uri="http://schemas.openxmlformats.org/officeDocument/2006/bibliography"/>
   </ds:schemaRefs>

</xml_diff>

<commit_message>
Update paper, thesis, references
</commit_message>
<xml_diff>
--- a/Thesis.docx
+++ b/Thesis.docx
@@ -6173,10 +6173,10 @@
               </w:rPr>
               <w:lastRenderedPageBreak/>
               <w:drawing>
-                <wp:inline distT="0" distB="0" distL="0" distR="0" wp14:anchorId="78EC94CE" wp14:editId="2715A6C9">
-                  <wp:extent cx="2668326" cy="1851781"/>
+                <wp:inline distT="0" distB="0" distL="0" distR="0" wp14:anchorId="4C8C8AFE" wp14:editId="6CEF4637">
+                  <wp:extent cx="4156328" cy="2886075"/>
                   <wp:effectExtent l="0" t="0" r="0" b="0"/>
-                  <wp:docPr id="58" name="Picture 58"/>
+                  <wp:docPr id="4" name="Picture 4"/>
                   <wp:cNvGraphicFramePr>
                     <a:graphicFrameLocks xmlns:a="http://schemas.openxmlformats.org/drawingml/2006/main" noChangeAspect="1"/>
                   </wp:cNvGraphicFramePr>
@@ -6190,7 +6190,7 @@
                           </pic:cNvPicPr>
                         </pic:nvPicPr>
                         <pic:blipFill>
-                          <a:blip r:embed="rId12" cstate="print">
+                          <a:blip r:embed="rId12">
                             <a:extLst>
                               <a:ext uri="{28A0092B-C50C-407E-A947-70E740481C1C}">
                                 <a14:useLocalDpi xmlns:a14="http://schemas.microsoft.com/office/drawing/2010/main" val="0"/>
@@ -6205,7 +6205,7 @@
                         <pic:spPr bwMode="auto">
                           <a:xfrm>
                             <a:off x="0" y="0"/>
-                            <a:ext cx="2704623" cy="1876971"/>
+                            <a:ext cx="4156834" cy="2886426"/>
                           </a:xfrm>
                           <a:prstGeom prst="rect">
                             <a:avLst/>
@@ -7026,61 +7026,61 @@
             <w:pPr>
               <w:jc w:val="center"/>
             </w:pPr>
-          </w:p>
-          <w:p>
-            <w:pPr>
-              <w:jc w:val="center"/>
-            </w:pPr>
-            <w:r>
-              <w:rPr>
-                <w:noProof/>
-              </w:rPr>
-              <w:drawing>
-                <wp:inline distT="0" distB="0" distL="0" distR="0" wp14:anchorId="253FD893" wp14:editId="1D644098">
-                  <wp:extent cx="4163643" cy="2661139"/>
-                  <wp:effectExtent l="0" t="0" r="8890" b="6350"/>
-                  <wp:docPr id="6" name="Picture 6"/>
-                  <wp:cNvGraphicFramePr>
-                    <a:graphicFrameLocks xmlns:a="http://schemas.openxmlformats.org/drawingml/2006/main" noChangeAspect="1"/>
-                  </wp:cNvGraphicFramePr>
-                  <a:graphic xmlns:a="http://schemas.openxmlformats.org/drawingml/2006/main">
-                    <a:graphicData uri="http://schemas.openxmlformats.org/drawingml/2006/picture">
-                      <pic:pic xmlns:pic="http://schemas.openxmlformats.org/drawingml/2006/picture">
-                        <pic:nvPicPr>
-                          <pic:cNvPr id="0" name="Picture 2"/>
-                          <pic:cNvPicPr>
-                            <a:picLocks noChangeAspect="1" noChangeArrowheads="1"/>
-                          </pic:cNvPicPr>
-                        </pic:nvPicPr>
-                        <pic:blipFill>
-                          <a:blip r:embed="rId14">
-                            <a:extLst>
-                              <a:ext uri="{28A0092B-C50C-407E-A947-70E740481C1C}">
-                                <a14:useLocalDpi xmlns:a14="http://schemas.microsoft.com/office/drawing/2010/main" val="0"/>
-                              </a:ext>
-                            </a:extLst>
-                          </a:blip>
-                          <a:srcRect/>
-                          <a:stretch>
-                            <a:fillRect/>
-                          </a:stretch>
-                        </pic:blipFill>
-                        <pic:spPr bwMode="auto">
-                          <a:xfrm>
-                            <a:off x="0" y="0"/>
-                            <a:ext cx="4228982" cy="2702900"/>
-                          </a:xfrm>
-                          <a:prstGeom prst="rect">
-                            <a:avLst/>
-                          </a:prstGeom>
-                          <a:noFill/>
-                        </pic:spPr>
-                      </pic:pic>
-                    </a:graphicData>
-                  </a:graphic>
-                </wp:inline>
-              </w:drawing>
-            </w:r>
+            <w:ins w:id="52" w:author="Mr Tan" w:date="2020-09-29T15:37:00Z">
+              <w:r>
+                <w:rPr>
+                  <w:noProof/>
+                </w:rPr>
+                <w:drawing>
+                  <wp:inline distT="0" distB="0" distL="0" distR="0" wp14:anchorId="00B3F713" wp14:editId="131A4595">
+                    <wp:extent cx="4192036" cy="3009900"/>
+                    <wp:effectExtent l="0" t="0" r="0" b="0"/>
+                    <wp:docPr id="5" name="Picture 5"/>
+                    <wp:cNvGraphicFramePr>
+                      <a:graphicFrameLocks xmlns:a="http://schemas.openxmlformats.org/drawingml/2006/main" noChangeAspect="1"/>
+                    </wp:cNvGraphicFramePr>
+                    <a:graphic xmlns:a="http://schemas.openxmlformats.org/drawingml/2006/main">
+                      <a:graphicData uri="http://schemas.openxmlformats.org/drawingml/2006/picture">
+                        <pic:pic xmlns:pic="http://schemas.openxmlformats.org/drawingml/2006/picture">
+                          <pic:nvPicPr>
+                            <pic:cNvPr id="0" name="Picture 5"/>
+                            <pic:cNvPicPr>
+                              <a:picLocks noChangeAspect="1" noChangeArrowheads="1"/>
+                            </pic:cNvPicPr>
+                          </pic:nvPicPr>
+                          <pic:blipFill>
+                            <a:blip r:embed="rId14">
+                              <a:extLst>
+                                <a:ext uri="{28A0092B-C50C-407E-A947-70E740481C1C}">
+                                  <a14:useLocalDpi xmlns:a14="http://schemas.microsoft.com/office/drawing/2010/main" val="0"/>
+                                </a:ext>
+                              </a:extLst>
+                            </a:blip>
+                            <a:srcRect/>
+                            <a:stretch>
+                              <a:fillRect/>
+                            </a:stretch>
+                          </pic:blipFill>
+                          <pic:spPr bwMode="auto">
+                            <a:xfrm>
+                              <a:off x="0" y="0"/>
+                              <a:ext cx="4196880" cy="3013378"/>
+                            </a:xfrm>
+                            <a:prstGeom prst="rect">
+                              <a:avLst/>
+                            </a:prstGeom>
+                            <a:noFill/>
+                            <a:ln>
+                              <a:noFill/>
+                            </a:ln>
+                          </pic:spPr>
+                        </pic:pic>
+                      </a:graphicData>
+                    </a:graphic>
+                  </wp:inline>
+                </w:drawing>
+              </w:r>
+            </w:ins>
           </w:p>
         </w:tc>
       </w:tr>
@@ -7127,8 +7127,9 @@
       <w:pPr>
         <w:pStyle w:val="Heading2"/>
       </w:pPr>
-      <w:bookmarkStart w:id="52" w:name="_Toc51686192"/>
-      <w:r>
+      <w:bookmarkStart w:id="53" w:name="_Toc51686192"/>
+      <w:r>
+        <w:lastRenderedPageBreak/>
         <w:t xml:space="preserve">4.3 Calculate </w:t>
       </w:r>
       <w:proofErr w:type="gramStart"/>
@@ -7139,7 +7140,7 @@
       <w:r>
         <w:t xml:space="preserve"> Number Of Retransmission</w:t>
       </w:r>
-      <w:bookmarkEnd w:id="52"/>
+      <w:bookmarkEnd w:id="53"/>
     </w:p>
     <w:tbl>
       <w:tblPr>
@@ -7159,61 +7160,66 @@
           <w:tcPr>
             <w:tcW w:w="6908" w:type="dxa"/>
           </w:tcPr>
-          <w:p/>
           <w:p>
             <w:pPr>
               <w:jc w:val="center"/>
             </w:pPr>
-            <w:r>
-              <w:rPr>
-                <w:noProof/>
-              </w:rPr>
-              <w:drawing>
-                <wp:inline distT="0" distB="0" distL="0" distR="0" wp14:anchorId="1FCDB819" wp14:editId="321C49E2">
-                  <wp:extent cx="4089286" cy="2678723"/>
-                  <wp:effectExtent l="0" t="0" r="6985" b="7620"/>
-                  <wp:docPr id="7" name="Picture 7"/>
-                  <wp:cNvGraphicFramePr>
-                    <a:graphicFrameLocks xmlns:a="http://schemas.openxmlformats.org/drawingml/2006/main" noChangeAspect="1"/>
-                  </wp:cNvGraphicFramePr>
-                  <a:graphic xmlns:a="http://schemas.openxmlformats.org/drawingml/2006/main">
-                    <a:graphicData uri="http://schemas.openxmlformats.org/drawingml/2006/picture">
-                      <pic:pic xmlns:pic="http://schemas.openxmlformats.org/drawingml/2006/picture">
-                        <pic:nvPicPr>
-                          <pic:cNvPr id="0" name="Picture 3"/>
-                          <pic:cNvPicPr>
-                            <a:picLocks noChangeAspect="1" noChangeArrowheads="1"/>
-                          </pic:cNvPicPr>
-                        </pic:nvPicPr>
-                        <pic:blipFill>
-                          <a:blip r:embed="rId15">
-                            <a:extLst>
-                              <a:ext uri="{28A0092B-C50C-407E-A947-70E740481C1C}">
-                                <a14:useLocalDpi xmlns:a14="http://schemas.microsoft.com/office/drawing/2010/main" val="0"/>
-                              </a:ext>
-                            </a:extLst>
-                          </a:blip>
-                          <a:srcRect/>
-                          <a:stretch>
-                            <a:fillRect/>
-                          </a:stretch>
-                        </pic:blipFill>
-                        <pic:spPr bwMode="auto">
-                          <a:xfrm>
-                            <a:off x="0" y="0"/>
-                            <a:ext cx="4107485" cy="2690645"/>
-                          </a:xfrm>
-                          <a:prstGeom prst="rect">
-                            <a:avLst/>
-                          </a:prstGeom>
-                          <a:noFill/>
-                        </pic:spPr>
-                      </pic:pic>
-                    </a:graphicData>
-                  </a:graphic>
-                </wp:inline>
-              </w:drawing>
-            </w:r>
+            <w:ins w:id="54" w:author="Mr Tan" w:date="2020-09-29T15:57:00Z">
+              <w:r>
+                <w:rPr>
+                  <w:b/>
+                  <w:noProof/>
+                </w:rPr>
+                <w:drawing>
+                  <wp:inline distT="0" distB="0" distL="0" distR="0" wp14:anchorId="1BB9AD69" wp14:editId="3D3E43FA">
+                    <wp:extent cx="4219575" cy="3661237"/>
+                    <wp:effectExtent l="0" t="0" r="0" b="0"/>
+                    <wp:docPr id="13" name="Picture 13"/>
+                    <wp:cNvGraphicFramePr>
+                      <a:graphicFrameLocks xmlns:a="http://schemas.openxmlformats.org/drawingml/2006/main" noChangeAspect="1"/>
+                    </wp:cNvGraphicFramePr>
+                    <a:graphic xmlns:a="http://schemas.openxmlformats.org/drawingml/2006/main">
+                      <a:graphicData uri="http://schemas.openxmlformats.org/drawingml/2006/picture">
+                        <pic:pic xmlns:pic="http://schemas.openxmlformats.org/drawingml/2006/picture">
+                          <pic:nvPicPr>
+                            <pic:cNvPr id="0" name="Picture 1"/>
+                            <pic:cNvPicPr>
+                              <a:picLocks noChangeAspect="1" noChangeArrowheads="1"/>
+                            </pic:cNvPicPr>
+                          </pic:nvPicPr>
+                          <pic:blipFill>
+                            <a:blip r:embed="rId15">
+                              <a:extLst>
+                                <a:ext uri="{28A0092B-C50C-407E-A947-70E740481C1C}">
+                                  <a14:useLocalDpi xmlns:a14="http://schemas.microsoft.com/office/drawing/2010/main" val="0"/>
+                                </a:ext>
+                              </a:extLst>
+                            </a:blip>
+                            <a:srcRect/>
+                            <a:stretch>
+                              <a:fillRect/>
+                            </a:stretch>
+                          </pic:blipFill>
+                          <pic:spPr bwMode="auto">
+                            <a:xfrm>
+                              <a:off x="0" y="0"/>
+                              <a:ext cx="4247021" cy="3685051"/>
+                            </a:xfrm>
+                            <a:prstGeom prst="rect">
+                              <a:avLst/>
+                            </a:prstGeom>
+                            <a:noFill/>
+                            <a:ln>
+                              <a:noFill/>
+                            </a:ln>
+                          </pic:spPr>
+                        </pic:pic>
+                      </a:graphicData>
+                    </a:graphic>
+                  </wp:inline>
+                </w:drawing>
+              </w:r>
+            </w:ins>
           </w:p>
         </w:tc>
       </w:tr>
@@ -7230,7 +7236,6 @@
               <w:jc w:val="center"/>
             </w:pPr>
             <w:r>
-              <w:lastRenderedPageBreak/>
               <w:t>Figure 4. The variation of Burstiness Max value with the config of the number of probes.</w:t>
             </w:r>
           </w:p>
@@ -7271,7 +7276,6 @@
           <w:tcPr>
             <w:tcW w:w="6908" w:type="dxa"/>
           </w:tcPr>
-          <w:p/>
           <w:p>
             <w:pPr>
               <w:jc w:val="center"/>
@@ -7280,11 +7284,12 @@
               <w:rPr>
                 <w:noProof/>
               </w:rPr>
+              <w:lastRenderedPageBreak/>
               <w:drawing>
-                <wp:inline distT="0" distB="0" distL="0" distR="0" wp14:anchorId="513076D9" wp14:editId="4B4C5639">
-                  <wp:extent cx="4091354" cy="2802168"/>
-                  <wp:effectExtent l="0" t="0" r="4445" b="0"/>
-                  <wp:docPr id="8" name="Picture 8"/>
+                <wp:inline distT="0" distB="0" distL="0" distR="0" wp14:anchorId="7FADFC47" wp14:editId="02830D99">
+                  <wp:extent cx="4194175" cy="3609340"/>
+                  <wp:effectExtent l="0" t="0" r="0" b="0"/>
+                  <wp:docPr id="14" name="Picture 14"/>
                   <wp:cNvGraphicFramePr>
                     <a:graphicFrameLocks xmlns:a="http://schemas.openxmlformats.org/drawingml/2006/main" noChangeAspect="1"/>
                   </wp:cNvGraphicFramePr>
@@ -7292,7 +7297,7 @@
                     <a:graphicData uri="http://schemas.openxmlformats.org/drawingml/2006/picture">
                       <pic:pic xmlns:pic="http://schemas.openxmlformats.org/drawingml/2006/picture">
                         <pic:nvPicPr>
-                          <pic:cNvPr id="0" name="Picture 4"/>
+                          <pic:cNvPr id="0" name="Picture 2"/>
                           <pic:cNvPicPr>
                             <a:picLocks noChangeAspect="1" noChangeArrowheads="1"/>
                           </pic:cNvPicPr>
@@ -7313,7 +7318,7 @@
                         <pic:spPr bwMode="auto">
                           <a:xfrm>
                             <a:off x="0" y="0"/>
-                            <a:ext cx="4153105" cy="2844461"/>
+                            <a:ext cx="4194175" cy="3609340"/>
                           </a:xfrm>
                           <a:prstGeom prst="rect">
                             <a:avLst/>
@@ -7328,6 +7333,8 @@
             </w:r>
           </w:p>
         </w:tc>
+        <w:bookmarkStart w:id="55" w:name="_GoBack"/>
+        <w:bookmarkEnd w:id="55"/>
       </w:tr>
       <w:tr>
         <w:trPr>
@@ -7360,8 +7367,8 @@
       <w:r>
         <w:t xml:space="preserve"> by Burstiness Distribution. </w:t>
       </w:r>
-      <w:bookmarkStart w:id="53" w:name="OLE_LINK52"/>
-      <w:bookmarkStart w:id="54" w:name="OLE_LINK53"/>
+      <w:bookmarkStart w:id="56" w:name="OLE_LINK52"/>
+      <w:bookmarkStart w:id="57" w:name="OLE_LINK53"/>
       <w:r>
         <w:t>The key idea to calculate the number of retran</w:t>
       </w:r>
@@ -7389,8 +7396,8 @@
       <w:r>
         <w:t>mission</w:t>
       </w:r>
-      <w:bookmarkEnd w:id="53"/>
-      <w:bookmarkEnd w:id="54"/>
+      <w:bookmarkEnd w:id="56"/>
+      <w:bookmarkEnd w:id="57"/>
       <w:r>
         <w:t xml:space="preserve">. For example, to reach the PRR target 99% for </w:t>
       </w:r>
@@ -7458,7 +7465,6 @@
       </w:r>
       <w:proofErr w:type="gramStart"/>
       <w:r>
-        <w:lastRenderedPageBreak/>
         <w:t>retransmission</w:t>
       </w:r>
       <w:proofErr w:type="gramEnd"/>
@@ -7851,6 +7857,7 @@
               <w:rPr>
                 <w:rFonts w:ascii="Times New Roman" w:hAnsi="Times New Roman"/>
               </w:rPr>
+              <w:lastRenderedPageBreak/>
               <w:t>1</w:t>
             </w:r>
           </w:p>
@@ -7985,7 +7992,7 @@
                 <w:rFonts w:ascii="Times New Roman" w:hAnsi="Times New Roman"/>
               </w:rPr>
             </w:pPr>
-            <w:bookmarkStart w:id="55" w:name="_Hlk51420740"/>
+            <w:bookmarkStart w:id="58" w:name="_Hlk51420740"/>
             <w:r>
               <w:rPr>
                 <w:rFonts w:ascii="Times New Roman" w:hAnsi="Times New Roman"/>
@@ -8233,7 +8240,7 @@
           </w:p>
         </w:tc>
       </w:tr>
-      <w:bookmarkEnd w:id="55"/>
+      <w:bookmarkEnd w:id="58"/>
       <w:tr>
         <w:trPr>
           <w:trHeight w:val="542"/>
@@ -9837,101 +9844,101 @@
     </w:p>
     <w:p>
       <w:r>
+        <w:t>The current packet loss (</w:t>
+      </w:r>
+      <w:proofErr w:type="spellStart"/>
+      <w:r>
+        <w:t>P</w:t>
+      </w:r>
+      <w:r>
+        <w:rPr>
+          <w:vertAlign w:val="subscript"/>
+        </w:rPr>
+        <w:t>current</w:t>
+      </w:r>
+      <w:proofErr w:type="spellEnd"/>
+      <w:r>
+        <w:rPr>
+          <w:vertAlign w:val="subscript"/>
+        </w:rPr>
+        <w:t xml:space="preserve"> loss</w:t>
+      </w:r>
+      <w:r>
+        <w:t>) is initialized as 0 means that there is no packet loss. Then we traverse in the Burstiness Distribution List from burstiness max (</w:t>
+      </w:r>
+      <w:proofErr w:type="spellStart"/>
+      <w:r>
+        <w:t>B</w:t>
+      </w:r>
+      <w:r>
+        <w:rPr>
+          <w:vertAlign w:val="subscript"/>
+        </w:rPr>
+        <w:t>max</w:t>
+      </w:r>
+      <w:proofErr w:type="spellEnd"/>
+      <w:r>
+        <w:t>) value. If the packet loss threshold (</w:t>
+      </w:r>
+      <w:proofErr w:type="spellStart"/>
+      <w:r>
+        <w:t>P</w:t>
+      </w:r>
+      <w:r>
+        <w:rPr>
+          <w:vertAlign w:val="subscript"/>
+        </w:rPr>
+        <w:t>loss</w:t>
+      </w:r>
+      <w:proofErr w:type="spellEnd"/>
+      <w:r>
+        <w:rPr>
+          <w:vertAlign w:val="subscript"/>
+        </w:rPr>
+        <w:t xml:space="preserve"> threshold</w:t>
+      </w:r>
+      <w:r>
+        <w:t>) lower or equal to the current packet loss (</w:t>
+      </w:r>
+      <w:proofErr w:type="spellStart"/>
+      <w:r>
+        <w:t>P</w:t>
+      </w:r>
+      <w:r>
+        <w:rPr>
+          <w:vertAlign w:val="subscript"/>
+        </w:rPr>
+        <w:t>current</w:t>
+      </w:r>
+      <w:proofErr w:type="spellEnd"/>
+      <w:r>
+        <w:rPr>
+          <w:vertAlign w:val="subscript"/>
+        </w:rPr>
+        <w:t xml:space="preserve"> loss</w:t>
+      </w:r>
+      <w:r>
+        <w:t xml:space="preserve">) we set the number of </w:t>
+      </w:r>
+      <w:proofErr w:type="gramStart"/>
+      <w:r>
+        <w:t>retransmission</w:t>
+      </w:r>
+      <w:proofErr w:type="gramEnd"/>
+      <w:r>
+        <w:t xml:space="preserve"> by the current burstiness value in the Burstiness Distribution List. Else, the current packet loss will be increased by the number of loss count get from the Burstiness Distribution List.</w:t>
+      </w:r>
+    </w:p>
+    <w:p>
+      <w:pPr>
+        <w:pStyle w:val="Heading2"/>
+      </w:pPr>
+      <w:bookmarkStart w:id="59" w:name="_Toc51686193"/>
+      <w:r>
         <w:lastRenderedPageBreak/>
-        <w:t>The current packet loss (</w:t>
-      </w:r>
-      <w:proofErr w:type="spellStart"/>
-      <w:r>
-        <w:t>P</w:t>
-      </w:r>
-      <w:r>
-        <w:rPr>
-          <w:vertAlign w:val="subscript"/>
-        </w:rPr>
-        <w:t>current</w:t>
-      </w:r>
-      <w:proofErr w:type="spellEnd"/>
-      <w:r>
-        <w:rPr>
-          <w:vertAlign w:val="subscript"/>
-        </w:rPr>
-        <w:t xml:space="preserve"> loss</w:t>
-      </w:r>
-      <w:r>
-        <w:t>) is initialized as 0 means that there is no packet loss. Then we traverse in the Burstiness Distribution List from burstiness max (</w:t>
-      </w:r>
-      <w:proofErr w:type="spellStart"/>
-      <w:r>
-        <w:t>B</w:t>
-      </w:r>
-      <w:r>
-        <w:rPr>
-          <w:vertAlign w:val="subscript"/>
-        </w:rPr>
-        <w:t>max</w:t>
-      </w:r>
-      <w:proofErr w:type="spellEnd"/>
-      <w:r>
-        <w:t>) value. If the packet loss threshold (</w:t>
-      </w:r>
-      <w:proofErr w:type="spellStart"/>
-      <w:r>
-        <w:t>P</w:t>
-      </w:r>
-      <w:r>
-        <w:rPr>
-          <w:vertAlign w:val="subscript"/>
-        </w:rPr>
-        <w:t>loss</w:t>
-      </w:r>
-      <w:proofErr w:type="spellEnd"/>
-      <w:r>
-        <w:rPr>
-          <w:vertAlign w:val="subscript"/>
-        </w:rPr>
-        <w:t xml:space="preserve"> threshold</w:t>
-      </w:r>
-      <w:r>
-        <w:t>) lower or equal to the current packet loss (</w:t>
-      </w:r>
-      <w:proofErr w:type="spellStart"/>
-      <w:r>
-        <w:t>P</w:t>
-      </w:r>
-      <w:r>
-        <w:rPr>
-          <w:vertAlign w:val="subscript"/>
-        </w:rPr>
-        <w:t>current</w:t>
-      </w:r>
-      <w:proofErr w:type="spellEnd"/>
-      <w:r>
-        <w:rPr>
-          <w:vertAlign w:val="subscript"/>
-        </w:rPr>
-        <w:t xml:space="preserve"> loss</w:t>
-      </w:r>
-      <w:r>
-        <w:t xml:space="preserve">) we set the number of </w:t>
-      </w:r>
-      <w:proofErr w:type="gramStart"/>
-      <w:r>
-        <w:t>retransmission</w:t>
-      </w:r>
-      <w:proofErr w:type="gramEnd"/>
-      <w:r>
-        <w:t xml:space="preserve"> by the current burstiness value in the Burstiness Distribution List. Else, the current packet loss will be increased by the number of loss count get from the Burstiness Distribution List.</w:t>
-      </w:r>
-    </w:p>
-    <w:p>
-      <w:pPr>
-        <w:pStyle w:val="Heading2"/>
-      </w:pPr>
-      <w:bookmarkStart w:id="56" w:name="_Toc51686193"/>
-      <w:r>
         <w:t xml:space="preserve">4.4 </w:t>
       </w:r>
-      <w:bookmarkEnd w:id="56"/>
+      <w:bookmarkEnd w:id="59"/>
       <w:r>
         <w:t xml:space="preserve">A </w:t>
       </w:r>
@@ -10102,7 +10109,6 @@
               <w:rPr>
                 <w:noProof/>
               </w:rPr>
-              <w:lastRenderedPageBreak/>
               <w:drawing>
                 <wp:inline distT="0" distB="0" distL="0" distR="0" wp14:anchorId="4D1CFE7C" wp14:editId="6C5BA8D2">
                   <wp:extent cx="4158275" cy="2812212"/>
@@ -10165,6 +10171,7 @@
               <w:jc w:val="center"/>
             </w:pPr>
             <w:r>
+              <w:lastRenderedPageBreak/>
               <w:t xml:space="preserve">Figure 7. Network graph with the number of </w:t>
             </w:r>
             <w:proofErr w:type="gramStart"/>
@@ -10232,8 +10239,8 @@
       <w:r>
         <w:t xml:space="preserve">0, 0, 0) which means it doesn’t have a parent, the hop count is 0 and the rank is 0. The MRR starts from the sink node by broadcasting the RR control packet. The RR packet carries </w:t>
       </w:r>
-      <w:bookmarkStart w:id="57" w:name="OLE_LINK56"/>
-      <w:bookmarkStart w:id="58" w:name="OLE_LINK57"/>
+      <w:bookmarkStart w:id="60" w:name="OLE_LINK56"/>
+      <w:bookmarkStart w:id="61" w:name="OLE_LINK57"/>
       <w:r>
         <w:t>RR(</w:t>
       </w:r>
@@ -10273,8 +10280,8 @@
       <w:r>
         <w:t>, r)]</w:t>
       </w:r>
-      <w:bookmarkEnd w:id="57"/>
-      <w:bookmarkEnd w:id="58"/>
+      <w:bookmarkEnd w:id="60"/>
+      <w:bookmarkEnd w:id="61"/>
       <w:r>
         <w:t xml:space="preserve">) where </w:t>
       </w:r>
@@ -10355,9 +10362,9 @@
       <w:r>
         <w:t xml:space="preserve">, r)]) packet from node X, it and creates a </w:t>
       </w:r>
-      <w:bookmarkStart w:id="59" w:name="OLE_LINK58"/>
-      <w:bookmarkStart w:id="60" w:name="OLE_LINK59"/>
-      <w:bookmarkStart w:id="61" w:name="OLE_LINK60"/>
+      <w:bookmarkStart w:id="62" w:name="OLE_LINK58"/>
+      <w:bookmarkStart w:id="63" w:name="OLE_LINK59"/>
+      <w:bookmarkStart w:id="64" w:name="OLE_LINK60"/>
       <w:r>
         <w:t>RE(</w:t>
       </w:r>
@@ -10395,9 +10402,9 @@
       <w:r>
         <w:t>, h = h + 1, r = r)</w:t>
       </w:r>
-      <w:bookmarkEnd w:id="59"/>
-      <w:bookmarkEnd w:id="60"/>
-      <w:bookmarkEnd w:id="61"/>
+      <w:bookmarkEnd w:id="62"/>
+      <w:bookmarkEnd w:id="63"/>
+      <w:bookmarkEnd w:id="64"/>
       <w:r>
         <w:t xml:space="preserve">. After that, if node Y receives another </w:t>
       </w:r>
@@ -10487,11 +10494,10 @@
     </w:p>
     <w:p>
       <w:r>
-        <w:lastRenderedPageBreak/>
         <w:t xml:space="preserve">For example, we use a network graph in Figure 7. The sink node is node 1 send the </w:t>
       </w:r>
-      <w:bookmarkStart w:id="62" w:name="OLE_LINK61"/>
-      <w:bookmarkStart w:id="63" w:name="OLE_LINK62"/>
+      <w:bookmarkStart w:id="65" w:name="OLE_LINK61"/>
+      <w:bookmarkStart w:id="66" w:name="OLE_LINK62"/>
       <w:proofErr w:type="gramStart"/>
       <w:r>
         <w:t>RR(</w:t>
@@ -10500,8 +10506,8 @@
       <w:r>
         <w:t>1, 0, [(2, 2), (4, 4), (6, 3)]</w:t>
       </w:r>
-      <w:bookmarkEnd w:id="62"/>
-      <w:bookmarkEnd w:id="63"/>
+      <w:bookmarkEnd w:id="65"/>
+      <w:bookmarkEnd w:id="66"/>
       <w:r>
         <w:t>). Note that, the link quality estimator using Burstiness Distribution Metric that we present in the previous section is receiver estimator, so the sink node has the information of the number of retransmission from link L(2, 1), L(4, 1), and L(6, 1) is 2, 4, 3 respectively.</w:t>
       </w:r>
@@ -10532,6 +10538,7 @@
               <w:rPr>
                 <w:noProof/>
               </w:rPr>
+              <w:lastRenderedPageBreak/>
               <w:drawing>
                 <wp:inline distT="0" distB="0" distL="0" distR="0" wp14:anchorId="13686EF6" wp14:editId="287591C9">
                   <wp:extent cx="3834782" cy="2838091"/>
@@ -10593,7 +10600,7 @@
             <w:pPr>
               <w:jc w:val="center"/>
             </w:pPr>
-            <w:bookmarkStart w:id="64" w:name="_Hlk51891204"/>
+            <w:bookmarkStart w:id="67" w:name="_Hlk51891204"/>
             <w:r>
               <w:t>Figure 8: The sink node starts routing protocol by broadcasting the RR control packet.</w:t>
             </w:r>
@@ -10601,7 +10608,7 @@
         </w:tc>
       </w:tr>
     </w:tbl>
-    <w:bookmarkEnd w:id="64"/>
+    <w:bookmarkEnd w:id="67"/>
     <w:p>
       <w:r>
         <w:t>When node 2, 4 and 6 receive RR(1, 0, [(2, 2), (4, 4), (6, 3)]) from node 1, node 2, 4 and 6 create the route entry RE(1, 1, 2), RE(1, 1, 4) and RE(1, 1, 3) respectively as Figure 8. After that, they create and broadcast their RR packet immediately as Figure 9, 10, and 11.</w:t>
@@ -10694,16 +10701,15 @@
             <w:pPr>
               <w:jc w:val="center"/>
             </w:pPr>
-            <w:bookmarkStart w:id="65" w:name="_Hlk51891262"/>
-            <w:r>
-              <w:lastRenderedPageBreak/>
+            <w:bookmarkStart w:id="68" w:name="_Hlk51891262"/>
+            <w:r>
               <w:t>Figure 9: Example with node 2 broadcasting RR control packet and the neighbor create RE respectively.</w:t>
             </w:r>
           </w:p>
         </w:tc>
       </w:tr>
     </w:tbl>
-    <w:bookmarkEnd w:id="65"/>
+    <w:bookmarkEnd w:id="68"/>
     <w:p>
       <w:r>
         <w:t xml:space="preserve">Node 2 has the </w:t>
@@ -10730,7 +10736,11 @@
       </w:r>
       <w:proofErr w:type="gramEnd"/>
       <w:r>
-        <w:t xml:space="preserve">2, 1, [(3, 6), (5, 6), (4, 4)]). In this case, node 3 and 5 create new </w:t>
+        <w:t xml:space="preserve">2, 1, [(3, 6), (5, 6), (4, 4)]). In this case, node 3 and 5 create </w:t>
+      </w:r>
+      <w:r>
+        <w:lastRenderedPageBreak/>
+        <w:t xml:space="preserve">new </w:t>
       </w:r>
       <w:proofErr w:type="gramStart"/>
       <w:r>
@@ -10886,7 +10896,6 @@
               <w:rPr>
                 <w:noProof/>
               </w:rPr>
-              <w:lastRenderedPageBreak/>
               <w:drawing>
                 <wp:inline distT="0" distB="0" distL="0" distR="0" wp14:anchorId="6A529350" wp14:editId="7CEA49E3">
                   <wp:extent cx="4220038" cy="2976114"/>
@@ -10957,6 +10966,7 @@
     </w:tbl>
     <w:p>
       <w:r>
+        <w:lastRenderedPageBreak/>
         <w:t xml:space="preserve">The MRR route discovery runs the same operation until the network has the node received all RR control packet from its neighbor. Figure 12 shows the example for route response operation starts from Node 7. After receiving the RR packet from node 3 and node 5. Node 7 doesn’t create its RR packet due to all the neighbor nodes of Node 7 has the higher hop count than 7. Node 7 creates </w:t>
       </w:r>
       <w:proofErr w:type="gramStart"/>
@@ -11101,7 +11111,6 @@
               <w:rPr>
                 <w:noProof/>
               </w:rPr>
-              <w:lastRenderedPageBreak/>
               <w:drawing>
                 <wp:inline distT="0" distB="0" distL="0" distR="0" wp14:anchorId="3039C94C" wp14:editId="33EC3842">
                   <wp:extent cx="4241289" cy="2501661"/>
@@ -11201,6 +11210,7 @@
               <w:rPr>
                 <w:noProof/>
               </w:rPr>
+              <w:lastRenderedPageBreak/>
               <w:drawing>
                 <wp:inline distT="0" distB="0" distL="0" distR="0" wp14:anchorId="0837190B" wp14:editId="44C85F09">
                   <wp:extent cx="4214019" cy="2346385"/>
@@ -11249,8 +11259,6 @@
             </w:r>
           </w:p>
         </w:tc>
-        <w:bookmarkStart w:id="66" w:name="_GoBack"/>
-        <w:bookmarkEnd w:id="66"/>
       </w:tr>
       <w:tr>
         <w:trPr>
@@ -11276,11 +11284,11 @@
       <w:pPr>
         <w:pStyle w:val="Heading2"/>
       </w:pPr>
-      <w:bookmarkStart w:id="67" w:name="_Toc51686194"/>
+      <w:bookmarkStart w:id="69" w:name="_Toc51686194"/>
       <w:r>
         <w:t>4.5 Evaluation</w:t>
       </w:r>
-      <w:bookmarkEnd w:id="67"/>
+      <w:bookmarkEnd w:id="69"/>
     </w:p>
     <w:p>
       <w:pPr>
@@ -11289,7 +11297,7 @@
           <w:u w:val="single"/>
         </w:rPr>
       </w:pPr>
-      <w:bookmarkStart w:id="68" w:name="_Toc51686195"/>
+      <w:bookmarkStart w:id="70" w:name="_Toc51686195"/>
       <w:r>
         <w:rPr>
           <w:u w:val="single"/>
@@ -11302,7 +11310,7 @@
         </w:rPr>
         <w:t>: CONCLUSION</w:t>
       </w:r>
-      <w:bookmarkEnd w:id="68"/>
+      <w:bookmarkEnd w:id="70"/>
     </w:p>
     <w:p/>
     <w:p/>
@@ -11322,14 +11330,14 @@
           <w:u w:val="single"/>
         </w:rPr>
       </w:pPr>
-      <w:bookmarkStart w:id="69" w:name="_Toc51686196"/>
+      <w:bookmarkStart w:id="71" w:name="_Toc51686196"/>
       <w:r>
         <w:rPr>
           <w:u w:val="single"/>
         </w:rPr>
         <w:t>REFERENCES</w:t>
       </w:r>
-      <w:bookmarkEnd w:id="69"/>
+      <w:bookmarkEnd w:id="71"/>
     </w:p>
     <w:p/>
     <w:sectPr>
@@ -15399,6 +15407,14 @@
     <w:abstractNumId w:val="10"/>
   </w:num>
 </w:numbering>
+</file>
+
+<file path=word/people.xml><?xml version="1.0" encoding="utf-8"?>
+<w15:people xmlns:wpc="http://schemas.microsoft.com/office/word/2010/wordprocessingCanvas" xmlns:cx="http://schemas.microsoft.com/office/drawing/2014/chartex" xmlns:cx1="http://schemas.microsoft.com/office/drawing/2015/9/8/chartex" xmlns:cx2="http://schemas.microsoft.com/office/drawing/2015/10/21/chartex" xmlns:cx3="http://schemas.microsoft.com/office/drawing/2016/5/9/chartex" xmlns:cx4="http://schemas.microsoft.com/office/drawing/2016/5/10/chartex" xmlns:cx5="http://schemas.microsoft.com/office/drawing/2016/5/11/chartex" xmlns:cx6="http://schemas.microsoft.com/office/drawing/2016/5/12/chartex" xmlns:cx7="http://schemas.microsoft.com/office/drawing/2016/5/13/chartex" xmlns:cx8="http://schemas.microsoft.com/office/drawing/2016/5/14/chartex" xmlns:mc="http://schemas.openxmlformats.org/markup-compatibility/2006" xmlns:aink="http://schemas.microsoft.com/office/drawing/2016/ink" xmlns:am3d="http://schemas.microsoft.com/office/drawing/2017/model3d" xmlns:o="urn:schemas-microsoft-com:office:office" xmlns:r="http://schemas.openxmlformats.org/officeDocument/2006/relationships" xmlns:m="http://schemas.openxmlformats.org/officeDocument/2006/math" xmlns:v="urn:schemas-microsoft-com:vml" xmlns:wp14="http://schemas.microsoft.com/office/word/2010/wordprocessingDrawing" xmlns:wp="http://schemas.openxmlformats.org/drawingml/2006/wordprocessingDrawing" xmlns:w10="urn:schemas-microsoft-com:office:word" xmlns:w="http://schemas.openxmlformats.org/wordprocessingml/2006/main" xmlns:w14="http://schemas.microsoft.com/office/word/2010/wordml" xmlns:w15="http://schemas.microsoft.com/office/word/2012/wordml" xmlns:w16cid="http://schemas.microsoft.com/office/word/2016/wordml/cid" xmlns:w16se="http://schemas.microsoft.com/office/word/2015/wordml/symex" xmlns:wpg="http://schemas.microsoft.com/office/word/2010/wordprocessingGroup" xmlns:wpi="http://schemas.microsoft.com/office/word/2010/wordprocessingInk" xmlns:wne="http://schemas.microsoft.com/office/word/2006/wordml" xmlns:wps="http://schemas.microsoft.com/office/word/2010/wordprocessingShape" mc:Ignorable="w14 w15 w16se w16cid wp14">
+  <w15:person w15:author="Mr Tan">
+    <w15:presenceInfo w15:providerId="None" w15:userId="Mr Tan"/>
+  </w15:person>
+</w15:people>
 </file>
 
 <file path=word/styles.xml><?xml version="1.0" encoding="utf-8"?>
@@ -16587,7 +16603,7 @@
 </file>
 
 <file path=customXml/itemProps1.xml><?xml version="1.0" encoding="utf-8"?>
-<ds:datastoreItem xmlns:ds="http://schemas.openxmlformats.org/officeDocument/2006/customXml" ds:itemID="{12574DF5-6D2A-4E34-8208-9CD564D34A88}">
+<ds:datastoreItem xmlns:ds="http://schemas.openxmlformats.org/officeDocument/2006/customXml" ds:itemID="{45FEE71B-3D22-4909-9213-A328A1E43068}">
   <ds:schemaRefs>
     <ds:schemaRef ds:uri="http://schemas.openxmlformats.org/officeDocument/2006/bibliography"/>
   </ds:schemaRefs>

</xml_diff>